<commit_message>
første periode done, done and done
</commit_message>
<xml_diff>
--- a/Periode1.docx
+++ b/Periode1.docx
@@ -94,120 +94,76 @@
             </w:r>
           </w:p>
           <w:p>
-            <w:pPr>
-              <w:rPr>
-                <w:lang w:val="nn-NO"/>
-              </w:rPr>
-            </w:pPr>
-            <w:r>
-              <w:rPr>
-                <w:lang w:val="nn-NO"/>
-              </w:rPr>
+            <w:r>
               <w:t xml:space="preserve">2x30 av tunge </w:t>
             </w:r>
             <w:proofErr w:type="spellStart"/>
-            <w:r>
-              <w:rPr>
-                <w:lang w:val="nn-NO"/>
-              </w:rPr>
+            <w:proofErr w:type="gramStart"/>
+            <w:r>
               <w:t>bokseting</w:t>
             </w:r>
             <w:proofErr w:type="spellEnd"/>
             <w:r>
-              <w:rPr>
-                <w:lang w:val="nn-NO"/>
-              </w:rPr>
               <w:t>(</w:t>
             </w:r>
             <w:proofErr w:type="spellStart"/>
-            <w:r>
-              <w:rPr>
-                <w:lang w:val="nn-NO"/>
-              </w:rPr>
+            <w:proofErr w:type="gramEnd"/>
+            <w:r>
               <w:t>ka</w:t>
             </w:r>
             <w:proofErr w:type="spellEnd"/>
             <w:r>
-              <w:rPr>
-                <w:lang w:val="nn-NO"/>
-              </w:rPr>
-              <w:t xml:space="preserve"> heiter denne?)</w:t>
-            </w:r>
-          </w:p>
-          <w:p>
-            <w:pPr>
-              <w:rPr>
-                <w:lang w:val="nn-NO"/>
-              </w:rPr>
-            </w:pPr>
-            <w:r>
-              <w:rPr>
-                <w:lang w:val="nn-NO"/>
-              </w:rPr>
+              <w:t xml:space="preserve"> </w:t>
+            </w:r>
+            <w:proofErr w:type="spellStart"/>
+            <w:r>
+              <w:t>heiter</w:t>
+            </w:r>
+            <w:proofErr w:type="spellEnd"/>
+            <w:r>
+              <w:t xml:space="preserve"> denne?)</w:t>
+            </w:r>
+          </w:p>
+          <w:p>
+            <w:r>
               <w:t xml:space="preserve">2x40 ikkje fult så tunge </w:t>
             </w:r>
             <w:proofErr w:type="spellStart"/>
             <w:r>
-              <w:rPr>
-                <w:lang w:val="nn-NO"/>
-              </w:rPr>
               <w:t>bokseting</w:t>
             </w:r>
             <w:proofErr w:type="spellEnd"/>
             <w:r>
-              <w:rPr>
-                <w:lang w:val="nn-NO"/>
-              </w:rPr>
               <w:t xml:space="preserve"> (</w:t>
             </w:r>
             <w:proofErr w:type="spellStart"/>
             <w:r>
-              <w:rPr>
-                <w:lang w:val="nn-NO"/>
-              </w:rPr>
               <w:t>ka</w:t>
             </w:r>
             <w:proofErr w:type="spellEnd"/>
             <w:r>
-              <w:rPr>
-                <w:lang w:val="nn-NO"/>
-              </w:rPr>
-              <w:t xml:space="preserve"> heiter denne?)</w:t>
-            </w:r>
-          </w:p>
-          <w:p>
-            <w:pPr>
-              <w:rPr>
-                <w:lang w:val="nn-NO"/>
-              </w:rPr>
-            </w:pPr>
-            <w:r>
-              <w:rPr>
-                <w:lang w:val="nn-NO"/>
-              </w:rPr>
-              <w:t xml:space="preserve">50 </w:t>
-            </w:r>
-            <w:proofErr w:type="spellStart"/>
-            <w:r>
-              <w:rPr>
-                <w:lang w:val="nn-NO"/>
-              </w:rPr>
-              <w:t>indianere</w:t>
-            </w:r>
-            <w:proofErr w:type="spellEnd"/>
+              <w:t xml:space="preserve"> </w:t>
+            </w:r>
+            <w:proofErr w:type="spellStart"/>
+            <w:r>
+              <w:t>heiter</w:t>
+            </w:r>
+            <w:proofErr w:type="spellEnd"/>
+            <w:r>
+              <w:t xml:space="preserve"> denne?)</w:t>
+            </w:r>
+          </w:p>
+          <w:p>
+            <w:r>
+              <w:t>50 indianere</w:t>
+            </w:r>
           </w:p>
         </w:tc>
         <w:tc>
           <w:tcPr>
             <w:tcW w:w="3021" w:type="dxa"/>
           </w:tcPr>
-          <w:p>
-            <w:pPr>
-              <w:rPr>
-                <w:lang w:val="nn-NO"/>
-              </w:rPr>
-            </w:pPr>
-          </w:p>
+          <w:p/>
         </w:tc>
       </w:tr>
       <w:tr>
@@ -234,15 +190,7 @@
             <w:tcW w:w="4345" w:type="dxa"/>
           </w:tcPr>
           <w:p>
-            <w:pPr>
-              <w:rPr>
-                <w:lang w:val="nn-NO"/>
-              </w:rPr>
-            </w:pPr>
-            <w:r>
-              <w:rPr>
-                <w:lang w:val="nn-NO"/>
-              </w:rPr>
+            <w:r>
               <w:t>12 min jogg</w:t>
             </w:r>
           </w:p>
@@ -824,19 +772,7 @@
               <w:rPr>
                 <w:lang w:val="nn-NO"/>
               </w:rPr>
-              <w:t xml:space="preserve">Torsdag </w:t>
-            </w:r>
-            <w:r>
-              <w:rPr>
-                <w:lang w:val="nn-NO"/>
-              </w:rPr>
-              <w:t>20</w:t>
-            </w:r>
-            <w:r>
-              <w:rPr>
-                <w:lang w:val="nn-NO"/>
-              </w:rPr>
-              <w:t>.09</w:t>
+              <w:t>Torsdag 20.09</w:t>
             </w:r>
           </w:p>
         </w:tc>
@@ -897,19 +833,7 @@
               <w:rPr>
                 <w:lang w:val="nn-NO"/>
               </w:rPr>
-              <w:t>Fredag 2</w:t>
-            </w:r>
-            <w:r>
-              <w:rPr>
-                <w:lang w:val="nn-NO"/>
-              </w:rPr>
-              <w:t>1</w:t>
-            </w:r>
-            <w:r>
-              <w:rPr>
-                <w:lang w:val="nn-NO"/>
-              </w:rPr>
-              <w:t>.09</w:t>
+              <w:t>Fredag 21.09</w:t>
             </w:r>
           </w:p>
         </w:tc>
@@ -1272,21 +1196,7 @@
                 <w:rFonts w:eastAsia="Times New Roman" w:cstheme="minorHAnsi"/>
                 <w:lang w:eastAsia="nb-NO"/>
               </w:rPr>
-              <w:t>10</w:t>
-            </w:r>
-            <w:r>
-              <w:rPr>
-                <w:rFonts w:eastAsia="Times New Roman" w:cstheme="minorHAnsi"/>
-                <w:lang w:eastAsia="nb-NO"/>
-              </w:rPr>
-              <w:t xml:space="preserve">, 10, </w:t>
-            </w:r>
-            <w:r>
-              <w:rPr>
-                <w:rFonts w:eastAsia="Times New Roman" w:cstheme="minorHAnsi"/>
-                <w:lang w:eastAsia="nb-NO"/>
-              </w:rPr>
-              <w:t>8</w:t>
+              <w:t>10, 10, 8</w:t>
             </w:r>
           </w:p>
           <w:p>
@@ -1459,19 +1369,7 @@
               <w:rPr>
                 <w:lang w:val="nn-NO"/>
               </w:rPr>
-              <w:t>Laurdag 2</w:t>
-            </w:r>
-            <w:r>
-              <w:rPr>
-                <w:lang w:val="nn-NO"/>
-              </w:rPr>
-              <w:t>2.</w:t>
-            </w:r>
-            <w:r>
-              <w:rPr>
-                <w:lang w:val="nn-NO"/>
-              </w:rPr>
-              <w:t>09</w:t>
+              <w:t>Laurdag 22.09</w:t>
             </w:r>
           </w:p>
         </w:tc>
@@ -1577,19 +1475,7 @@
               <w:rPr>
                 <w:lang w:val="nn-NO"/>
               </w:rPr>
-              <w:t>Søndag 2</w:t>
-            </w:r>
-            <w:r>
-              <w:rPr>
-                <w:lang w:val="nn-NO"/>
-              </w:rPr>
-              <w:t>3</w:t>
-            </w:r>
-            <w:r>
-              <w:rPr>
-                <w:lang w:val="nn-NO"/>
-              </w:rPr>
-              <w:t>. 09</w:t>
+              <w:t>Søndag 23. 09</w:t>
             </w:r>
           </w:p>
         </w:tc>
@@ -1712,63 +1598,85 @@
             </w:r>
           </w:p>
           <w:p>
-            <w:r>
+            <w:pPr>
+              <w:rPr>
+                <w:lang w:val="nn-NO"/>
+              </w:rPr>
+            </w:pPr>
+            <w:r>
+              <w:rPr>
+                <w:lang w:val="nn-NO"/>
+              </w:rPr>
               <w:t xml:space="preserve">2x30 av tunge </w:t>
             </w:r>
             <w:proofErr w:type="spellStart"/>
-            <w:proofErr w:type="gramStart"/>
-            <w:r>
+            <w:r>
+              <w:rPr>
+                <w:lang w:val="nn-NO"/>
+              </w:rPr>
               <w:t>bokseting</w:t>
             </w:r>
             <w:proofErr w:type="spellEnd"/>
             <w:r>
+              <w:rPr>
+                <w:lang w:val="nn-NO"/>
+              </w:rPr>
               <w:t>(</w:t>
             </w:r>
             <w:proofErr w:type="spellStart"/>
-            <w:proofErr w:type="gramEnd"/>
-            <w:r>
+            <w:r>
+              <w:rPr>
+                <w:lang w:val="nn-NO"/>
+              </w:rPr>
               <w:t>ka</w:t>
             </w:r>
             <w:proofErr w:type="spellEnd"/>
             <w:r>
-              <w:t xml:space="preserve"> </w:t>
-            </w:r>
-            <w:proofErr w:type="spellStart"/>
-            <w:r>
-              <w:t>heiter</w:t>
-            </w:r>
-            <w:proofErr w:type="spellEnd"/>
-            <w:r>
-              <w:t xml:space="preserve"> denne?)</w:t>
-            </w:r>
-          </w:p>
-          <w:p>
-            <w:r>
+              <w:rPr>
+                <w:lang w:val="nn-NO"/>
+              </w:rPr>
+              <w:t xml:space="preserve"> heiter denne?)</w:t>
+            </w:r>
+          </w:p>
+          <w:p>
+            <w:pPr>
+              <w:rPr>
+                <w:lang w:val="nn-NO"/>
+              </w:rPr>
+            </w:pPr>
+            <w:r>
+              <w:rPr>
+                <w:lang w:val="nn-NO"/>
+              </w:rPr>
               <w:t xml:space="preserve">2x40 ikkje fult så tunge </w:t>
             </w:r>
             <w:proofErr w:type="spellStart"/>
             <w:r>
+              <w:rPr>
+                <w:lang w:val="nn-NO"/>
+              </w:rPr>
               <w:t>bokseting</w:t>
             </w:r>
             <w:proofErr w:type="spellEnd"/>
             <w:r>
+              <w:rPr>
+                <w:lang w:val="nn-NO"/>
+              </w:rPr>
               <w:t xml:space="preserve"> (</w:t>
             </w:r>
             <w:proofErr w:type="spellStart"/>
             <w:r>
+              <w:rPr>
+                <w:lang w:val="nn-NO"/>
+              </w:rPr>
               <w:t>ka</w:t>
             </w:r>
             <w:proofErr w:type="spellEnd"/>
             <w:r>
-              <w:t xml:space="preserve"> </w:t>
-            </w:r>
-            <w:proofErr w:type="spellStart"/>
-            <w:r>
-              <w:t>heiter</w:t>
-            </w:r>
-            <w:proofErr w:type="spellEnd"/>
-            <w:r>
-              <w:t xml:space="preserve"> denne?)</w:t>
+              <w:rPr>
+                <w:lang w:val="nn-NO"/>
+              </w:rPr>
+              <w:t xml:space="preserve"> heiter denne?)</w:t>
             </w:r>
           </w:p>
           <w:p>
@@ -2254,6 +2162,123 @@
               <w:shd w:val="clear" w:color="auto" w:fill="FAFAFA"/>
               <w:rPr>
                 <w:rFonts w:eastAsia="Times New Roman" w:cstheme="minorHAnsi"/>
+                <w:lang w:eastAsia="nb-NO"/>
+              </w:rPr>
+            </w:pPr>
+            <w:r>
+              <w:rPr>
+                <w:rFonts w:eastAsia="Times New Roman" w:cstheme="minorHAnsi"/>
+                <w:lang w:eastAsia="nb-NO"/>
+              </w:rPr>
+              <w:t>Oppvarming</w:t>
+            </w:r>
+          </w:p>
+          <w:p>
+            <w:pPr>
+              <w:shd w:val="clear" w:color="auto" w:fill="FAFAFA"/>
+              <w:rPr>
+                <w:rFonts w:eastAsia="Times New Roman" w:cstheme="minorHAnsi"/>
+                <w:lang w:eastAsia="nb-NO"/>
+              </w:rPr>
+            </w:pPr>
+            <w:r>
+              <w:rPr>
+                <w:rFonts w:eastAsia="Times New Roman" w:cstheme="minorHAnsi"/>
+                <w:lang w:eastAsia="nb-NO"/>
+              </w:rPr>
+              <w:t>Tøy, Mobilitet, drill</w:t>
+            </w:r>
+          </w:p>
+          <w:p>
+            <w:pPr>
+              <w:shd w:val="clear" w:color="auto" w:fill="FAFAFA"/>
+              <w:rPr>
+                <w:rFonts w:eastAsia="Times New Roman" w:cstheme="minorHAnsi"/>
+                <w:lang w:eastAsia="nb-NO"/>
+              </w:rPr>
+            </w:pPr>
+            <w:r>
+              <w:rPr>
+                <w:rFonts w:eastAsia="Times New Roman" w:cstheme="minorHAnsi"/>
+                <w:lang w:eastAsia="nb-NO"/>
+              </w:rPr>
+              <w:t>6x frekvensløp</w:t>
+            </w:r>
+          </w:p>
+          <w:p>
+            <w:pPr>
+              <w:shd w:val="clear" w:color="auto" w:fill="FAFAFA"/>
+              <w:rPr>
+                <w:rFonts w:eastAsia="Times New Roman" w:cstheme="minorHAnsi"/>
+                <w:lang w:eastAsia="nb-NO"/>
+              </w:rPr>
+            </w:pPr>
+            <w:r>
+              <w:rPr>
+                <w:rFonts w:eastAsia="Times New Roman" w:cstheme="minorHAnsi"/>
+                <w:lang w:eastAsia="nb-NO"/>
+              </w:rPr>
+              <w:t>7x</w:t>
+            </w:r>
+            <w:r>
+              <w:rPr>
+                <w:rFonts w:eastAsia="Times New Roman" w:cstheme="minorHAnsi"/>
+                <w:lang w:eastAsia="nb-NO"/>
+              </w:rPr>
+              <w:t xml:space="preserve"> </w:t>
+            </w:r>
+            <w:r>
+              <w:rPr>
+                <w:rFonts w:eastAsia="Times New Roman" w:cstheme="minorHAnsi"/>
+                <w:lang w:eastAsia="nb-NO"/>
+              </w:rPr>
+              <w:t>kneløft 5kg</w:t>
+            </w:r>
+          </w:p>
+          <w:p>
+            <w:pPr>
+              <w:shd w:val="clear" w:color="auto" w:fill="FAFAFA"/>
+              <w:rPr>
+                <w:rFonts w:eastAsia="Times New Roman" w:cstheme="minorHAnsi"/>
+                <w:lang w:eastAsia="nb-NO"/>
+              </w:rPr>
+            </w:pPr>
+            <w:r>
+              <w:rPr>
+                <w:rFonts w:eastAsia="Times New Roman" w:cstheme="minorHAnsi"/>
+                <w:lang w:eastAsia="nb-NO"/>
+              </w:rPr>
+              <w:t>6x</w:t>
+            </w:r>
+            <w:r>
+              <w:rPr>
+                <w:rFonts w:eastAsia="Times New Roman" w:cstheme="minorHAnsi"/>
+                <w:lang w:eastAsia="nb-NO"/>
+              </w:rPr>
+              <w:t xml:space="preserve"> Vektstangløp</w:t>
+            </w:r>
+          </w:p>
+          <w:p>
+            <w:pPr>
+              <w:shd w:val="clear" w:color="auto" w:fill="FAFAFA"/>
+              <w:rPr>
+                <w:rFonts w:eastAsia="Times New Roman" w:cstheme="minorHAnsi"/>
+                <w:lang w:eastAsia="nb-NO"/>
+              </w:rPr>
+            </w:pPr>
+            <w:r>
+              <w:rPr>
+                <w:rFonts w:eastAsia="Times New Roman" w:cstheme="minorHAnsi"/>
+                <w:lang w:eastAsia="nb-NO"/>
+              </w:rPr>
+              <w:t>10x3 fallhopp -&gt; hekkehopp</w:t>
+            </w:r>
+          </w:p>
+          <w:p>
+            <w:pPr>
+              <w:shd w:val="clear" w:color="auto" w:fill="FAFAFA"/>
+              <w:rPr>
+                <w:rFonts w:eastAsia="Times New Roman" w:cstheme="minorHAnsi"/>
                 <w:lang w:val="nn-NO" w:eastAsia="nb-NO"/>
               </w:rPr>
             </w:pPr>
@@ -2262,140 +2287,7 @@
                 <w:rFonts w:eastAsia="Times New Roman" w:cstheme="minorHAnsi"/>
                 <w:lang w:val="nn-NO" w:eastAsia="nb-NO"/>
               </w:rPr>
-              <w:t>Oppvarming</w:t>
-            </w:r>
-          </w:p>
-          <w:p>
-            <w:pPr>
-              <w:shd w:val="clear" w:color="auto" w:fill="FAFAFA"/>
-              <w:rPr>
-                <w:rFonts w:eastAsia="Times New Roman" w:cstheme="minorHAnsi"/>
-                <w:lang w:eastAsia="nb-NO"/>
-              </w:rPr>
-            </w:pPr>
-            <w:r>
-              <w:rPr>
-                <w:rFonts w:eastAsia="Times New Roman" w:cstheme="minorHAnsi"/>
-                <w:lang w:eastAsia="nb-NO"/>
-              </w:rPr>
-              <w:t>Tøy, Mobilitet, drill</w:t>
-            </w:r>
-          </w:p>
-          <w:p>
-            <w:pPr>
-              <w:shd w:val="clear" w:color="auto" w:fill="FAFAFA"/>
-              <w:rPr>
-                <w:rFonts w:eastAsia="Times New Roman" w:cstheme="minorHAnsi"/>
-                <w:lang w:eastAsia="nb-NO"/>
-              </w:rPr>
-            </w:pPr>
-            <w:r>
-              <w:rPr>
-                <w:rFonts w:eastAsia="Times New Roman" w:cstheme="minorHAnsi"/>
-                <w:lang w:eastAsia="nb-NO"/>
-              </w:rPr>
-              <w:t>6x frekvensløp</w:t>
-            </w:r>
-          </w:p>
-          <w:p>
-            <w:pPr>
-              <w:shd w:val="clear" w:color="auto" w:fill="FAFAFA"/>
-              <w:rPr>
-                <w:rFonts w:eastAsia="Times New Roman" w:cstheme="minorHAnsi"/>
-                <w:lang w:eastAsia="nb-NO"/>
-              </w:rPr>
-            </w:pPr>
-            <w:r>
-              <w:rPr>
-                <w:rFonts w:eastAsia="Times New Roman" w:cstheme="minorHAnsi"/>
-                <w:lang w:eastAsia="nb-NO"/>
-              </w:rPr>
-              <w:t>7x</w:t>
-            </w:r>
-            <w:r>
-              <w:rPr>
-                <w:rFonts w:eastAsia="Times New Roman" w:cstheme="minorHAnsi"/>
-                <w:lang w:eastAsia="nb-NO"/>
-              </w:rPr>
-              <w:t xml:space="preserve"> </w:t>
-            </w:r>
-            <w:r>
-              <w:rPr>
-                <w:rFonts w:eastAsia="Times New Roman" w:cstheme="minorHAnsi"/>
-                <w:lang w:eastAsia="nb-NO"/>
-              </w:rPr>
-              <w:t>kneløft 5kg</w:t>
-            </w:r>
-          </w:p>
-          <w:p>
-            <w:pPr>
-              <w:shd w:val="clear" w:color="auto" w:fill="FAFAFA"/>
-              <w:rPr>
-                <w:rFonts w:eastAsia="Times New Roman" w:cstheme="minorHAnsi"/>
-                <w:lang w:eastAsia="nb-NO"/>
-              </w:rPr>
-            </w:pPr>
-            <w:r>
-              <w:rPr>
-                <w:rFonts w:eastAsia="Times New Roman" w:cstheme="minorHAnsi"/>
-                <w:lang w:eastAsia="nb-NO"/>
-              </w:rPr>
-              <w:t>6x</w:t>
-            </w:r>
-            <w:r>
-              <w:rPr>
-                <w:rFonts w:eastAsia="Times New Roman" w:cstheme="minorHAnsi"/>
-                <w:lang w:eastAsia="nb-NO"/>
-              </w:rPr>
-              <w:t xml:space="preserve"> Vektstangløp</w:t>
-            </w:r>
-          </w:p>
-          <w:p>
-            <w:pPr>
-              <w:shd w:val="clear" w:color="auto" w:fill="FAFAFA"/>
-              <w:rPr>
-                <w:rFonts w:eastAsia="Times New Roman" w:cstheme="minorHAnsi"/>
-                <w:lang w:eastAsia="nb-NO"/>
-              </w:rPr>
-            </w:pPr>
-            <w:r>
-              <w:rPr>
-                <w:rFonts w:eastAsia="Times New Roman" w:cstheme="minorHAnsi"/>
-                <w:lang w:eastAsia="nb-NO"/>
-              </w:rPr>
-              <w:t>10x3 fallhopp -&gt; hekkehopp</w:t>
-            </w:r>
-          </w:p>
-          <w:p>
-            <w:pPr>
-              <w:shd w:val="clear" w:color="auto" w:fill="FAFAFA"/>
-              <w:rPr>
-                <w:rFonts w:eastAsia="Times New Roman" w:cstheme="minorHAnsi"/>
-                <w:lang w:val="nn-NO" w:eastAsia="nb-NO"/>
-              </w:rPr>
-            </w:pPr>
-            <w:r>
-              <w:rPr>
-                <w:rFonts w:eastAsia="Times New Roman" w:cstheme="minorHAnsi"/>
-                <w:lang w:eastAsia="nb-NO"/>
-              </w:rPr>
-              <w:t xml:space="preserve">- </w:t>
-            </w:r>
-            <w:proofErr w:type="spellStart"/>
-            <w:r>
-              <w:rPr>
-                <w:rFonts w:eastAsia="Times New Roman" w:cstheme="minorHAnsi"/>
-                <w:lang w:eastAsia="nb-NO"/>
-              </w:rPr>
-              <w:t>Hoftehev</w:t>
-            </w:r>
-            <w:proofErr w:type="spellEnd"/>
-            <w:r>
-              <w:rPr>
-                <w:rFonts w:eastAsia="Times New Roman" w:cstheme="minorHAnsi"/>
-                <w:lang w:eastAsia="nb-NO"/>
-              </w:rPr>
-              <w:t xml:space="preserve">(?) </w:t>
+              <w:t xml:space="preserve">- Hoftehev(?) </w:t>
             </w:r>
             <w:r>
               <w:rPr>
@@ -3231,63 +3123,85 @@
             </w:r>
           </w:p>
           <w:p>
-            <w:r>
+            <w:pPr>
+              <w:rPr>
+                <w:lang w:val="nn-NO"/>
+              </w:rPr>
+            </w:pPr>
+            <w:r>
+              <w:rPr>
+                <w:lang w:val="nn-NO"/>
+              </w:rPr>
               <w:t xml:space="preserve">2x30 av tunge </w:t>
             </w:r>
             <w:proofErr w:type="spellStart"/>
-            <w:proofErr w:type="gramStart"/>
-            <w:r>
+            <w:r>
+              <w:rPr>
+                <w:lang w:val="nn-NO"/>
+              </w:rPr>
               <w:t>bokseting</w:t>
             </w:r>
             <w:proofErr w:type="spellEnd"/>
             <w:r>
+              <w:rPr>
+                <w:lang w:val="nn-NO"/>
+              </w:rPr>
               <w:t>(</w:t>
             </w:r>
             <w:proofErr w:type="spellStart"/>
-            <w:proofErr w:type="gramEnd"/>
-            <w:r>
+            <w:r>
+              <w:rPr>
+                <w:lang w:val="nn-NO"/>
+              </w:rPr>
               <w:t>ka</w:t>
             </w:r>
             <w:proofErr w:type="spellEnd"/>
             <w:r>
-              <w:t xml:space="preserve"> </w:t>
-            </w:r>
-            <w:proofErr w:type="spellStart"/>
-            <w:r>
-              <w:t>heiter</w:t>
-            </w:r>
-            <w:proofErr w:type="spellEnd"/>
-            <w:r>
-              <w:t xml:space="preserve"> denne?)</w:t>
-            </w:r>
-          </w:p>
-          <w:p>
-            <w:r>
+              <w:rPr>
+                <w:lang w:val="nn-NO"/>
+              </w:rPr>
+              <w:t xml:space="preserve"> heiter denne?)</w:t>
+            </w:r>
+          </w:p>
+          <w:p>
+            <w:pPr>
+              <w:rPr>
+                <w:lang w:val="nn-NO"/>
+              </w:rPr>
+            </w:pPr>
+            <w:r>
+              <w:rPr>
+                <w:lang w:val="nn-NO"/>
+              </w:rPr>
               <w:t xml:space="preserve">2x40 ikkje fult så tunge </w:t>
             </w:r>
             <w:proofErr w:type="spellStart"/>
             <w:r>
+              <w:rPr>
+                <w:lang w:val="nn-NO"/>
+              </w:rPr>
               <w:t>bokseting</w:t>
             </w:r>
             <w:proofErr w:type="spellEnd"/>
             <w:r>
+              <w:rPr>
+                <w:lang w:val="nn-NO"/>
+              </w:rPr>
               <w:t xml:space="preserve"> (</w:t>
             </w:r>
             <w:proofErr w:type="spellStart"/>
             <w:r>
+              <w:rPr>
+                <w:lang w:val="nn-NO"/>
+              </w:rPr>
               <w:t>ka</w:t>
             </w:r>
             <w:proofErr w:type="spellEnd"/>
             <w:r>
-              <w:t xml:space="preserve"> </w:t>
-            </w:r>
-            <w:proofErr w:type="spellStart"/>
-            <w:r>
-              <w:t>heiter</w:t>
-            </w:r>
-            <w:proofErr w:type="spellEnd"/>
-            <w:r>
-              <w:t xml:space="preserve"> denne?)</w:t>
+              <w:rPr>
+                <w:lang w:val="nn-NO"/>
+              </w:rPr>
+              <w:t xml:space="preserve"> heiter denne?)</w:t>
             </w:r>
           </w:p>
           <w:p>
@@ -3347,10 +3261,7 @@
             </w:r>
             <w:proofErr w:type="gramEnd"/>
             <w:r>
-              <w:t>45-45-50-50-55</w:t>
-            </w:r>
-            <w:r>
-              <w:t>)</w:t>
+              <w:t>45-45-50-50-55)</w:t>
             </w:r>
           </w:p>
           <w:p>
@@ -3363,10 +3274,7 @@
             </w:r>
             <w:proofErr w:type="gramEnd"/>
             <w:r>
-              <w:t>50-60-60-60-65</w:t>
-            </w:r>
-            <w:r>
-              <w:t>)</w:t>
+              <w:t>50-60-60-60-65)</w:t>
             </w:r>
           </w:p>
           <w:p>
@@ -3400,55 +3308,111 @@
               <w:t xml:space="preserve"> app</w:t>
             </w:r>
             <w:r>
+              <w:t xml:space="preserve"> 2x1x10(5kg)</w:t>
+            </w:r>
+          </w:p>
+          <w:p>
+            <w:proofErr w:type="spellStart"/>
+            <w:r>
+              <w:t>tåhev</w:t>
+            </w:r>
+            <w:proofErr w:type="spellEnd"/>
+            <w:r>
+              <w:t xml:space="preserve"> 2x3x20</w:t>
+            </w:r>
+          </w:p>
+          <w:p>
+            <w:pPr>
+              <w:shd w:val="clear" w:color="auto" w:fill="FAFAFA"/>
+              <w:rPr>
+                <w:rFonts w:eastAsia="Times New Roman" w:cstheme="minorHAnsi"/>
+                <w:lang w:eastAsia="nb-NO"/>
+              </w:rPr>
+            </w:pPr>
+            <w:r>
+              <w:rPr>
+                <w:rFonts w:eastAsia="Times New Roman" w:cstheme="minorHAnsi"/>
+                <w:lang w:eastAsia="nb-NO"/>
+              </w:rPr>
+              <w:t>- Nedtrekk 3x10</w:t>
+            </w:r>
+          </w:p>
+          <w:p>
+            <w:pPr>
+              <w:shd w:val="clear" w:color="auto" w:fill="FAFAFA"/>
+              <w:rPr>
+                <w:rFonts w:eastAsia="Times New Roman" w:cstheme="minorHAnsi"/>
+                <w:lang w:eastAsia="nb-NO"/>
+              </w:rPr>
+            </w:pPr>
+            <w:r>
+              <w:rPr>
+                <w:rFonts w:eastAsia="Times New Roman" w:cstheme="minorHAnsi"/>
+                <w:lang w:eastAsia="nb-NO"/>
+              </w:rPr>
+              <w:t>- Pushups 3x20</w:t>
+            </w:r>
+            <w:r>
+              <w:rPr>
+                <w:rFonts w:eastAsia="Times New Roman" w:cstheme="minorHAnsi"/>
+                <w:lang w:eastAsia="nb-NO"/>
+              </w:rPr>
               <w:t xml:space="preserve"> </w:t>
             </w:r>
-            <w:r>
-              <w:t>2x</w:t>
-            </w:r>
-            <w:r>
-              <w:t>1x10(5kg)</w:t>
-            </w:r>
-          </w:p>
-          <w:p>
-            <w:proofErr w:type="spellStart"/>
-            <w:r>
-              <w:t>tåhev</w:t>
-            </w:r>
-            <w:proofErr w:type="spellEnd"/>
-            <w:r>
-              <w:t xml:space="preserve"> 2x3x20</w:t>
-            </w:r>
-          </w:p>
-          <w:p>
-            <w:pPr>
-              <w:shd w:val="clear" w:color="auto" w:fill="FAFAFA"/>
-              <w:rPr>
-                <w:rFonts w:eastAsia="Times New Roman" w:cstheme="minorHAnsi"/>
-                <w:lang w:eastAsia="nb-NO"/>
-              </w:rPr>
-            </w:pPr>
-            <w:r>
-              <w:rPr>
-                <w:rFonts w:eastAsia="Times New Roman" w:cstheme="minorHAnsi"/>
-                <w:lang w:eastAsia="nb-NO"/>
-              </w:rPr>
-              <w:t>- Nedtrekk 3x10</w:t>
-            </w:r>
-          </w:p>
-          <w:p>
-            <w:pPr>
-              <w:shd w:val="clear" w:color="auto" w:fill="FAFAFA"/>
-              <w:rPr>
-                <w:rFonts w:eastAsia="Times New Roman" w:cstheme="minorHAnsi"/>
-                <w:lang w:eastAsia="nb-NO"/>
-              </w:rPr>
-            </w:pPr>
-            <w:r>
-              <w:rPr>
-                <w:rFonts w:eastAsia="Times New Roman" w:cstheme="minorHAnsi"/>
-                <w:lang w:eastAsia="nb-NO"/>
-              </w:rPr>
-              <w:t>- Pushups 3x20</w:t>
+          </w:p>
+          <w:p>
+            <w:pPr>
+              <w:shd w:val="clear" w:color="auto" w:fill="FAFAFA"/>
+              <w:rPr>
+                <w:rFonts w:eastAsia="Times New Roman" w:cstheme="minorHAnsi"/>
+                <w:lang w:eastAsia="nb-NO"/>
+              </w:rPr>
+            </w:pPr>
+            <w:r>
+              <w:rPr>
+                <w:rFonts w:eastAsia="Times New Roman" w:cstheme="minorHAnsi"/>
+                <w:lang w:eastAsia="nb-NO"/>
+              </w:rPr>
+              <w:t xml:space="preserve">- </w:t>
+            </w:r>
+            <w:proofErr w:type="spellStart"/>
+            <w:r>
+              <w:rPr>
+                <w:rFonts w:eastAsia="Times New Roman" w:cstheme="minorHAnsi"/>
+                <w:lang w:eastAsia="nb-NO"/>
+              </w:rPr>
+              <w:t>Gjokk</w:t>
+            </w:r>
+            <w:proofErr w:type="spellEnd"/>
+            <w:r>
+              <w:rPr>
+                <w:rFonts w:eastAsia="Times New Roman" w:cstheme="minorHAnsi"/>
+                <w:lang w:eastAsia="nb-NO"/>
+              </w:rPr>
+              <w:t xml:space="preserve"> 2x2x20 </w:t>
+            </w:r>
+          </w:p>
+          <w:p>
+            <w:pPr>
+              <w:shd w:val="clear" w:color="auto" w:fill="FAFAFA"/>
+              <w:rPr>
+                <w:rFonts w:eastAsia="Times New Roman" w:cstheme="minorHAnsi"/>
+                <w:lang w:eastAsia="nb-NO"/>
+              </w:rPr>
+            </w:pPr>
+            <w:r>
+              <w:rPr>
+                <w:rFonts w:eastAsia="Times New Roman" w:cstheme="minorHAnsi"/>
+                <w:lang w:eastAsia="nb-NO"/>
+              </w:rPr>
+              <w:t xml:space="preserve">- Vindusvisker 2x </w:t>
+            </w:r>
+            <w:r>
+              <w:rPr>
+                <w:rFonts w:eastAsia="Times New Roman" w:cstheme="minorHAnsi"/>
+                <w:lang w:eastAsia="nb-NO"/>
+              </w:rPr>
+              <w:t>30</w:t>
             </w:r>
             <w:r>
               <w:rPr>
@@ -3471,47 +3435,57 @@
                 <w:rFonts w:eastAsia="Times New Roman" w:cstheme="minorHAnsi"/>
                 <w:lang w:eastAsia="nb-NO"/>
               </w:rPr>
-              <w:t xml:space="preserve">- </w:t>
-            </w:r>
-            <w:proofErr w:type="spellStart"/>
-            <w:r>
-              <w:rPr>
-                <w:rFonts w:eastAsia="Times New Roman" w:cstheme="minorHAnsi"/>
-                <w:lang w:eastAsia="nb-NO"/>
-              </w:rPr>
-              <w:t>Gjokk</w:t>
-            </w:r>
-            <w:proofErr w:type="spellEnd"/>
-            <w:r>
-              <w:rPr>
-                <w:rFonts w:eastAsia="Times New Roman" w:cstheme="minorHAnsi"/>
-                <w:lang w:eastAsia="nb-NO"/>
-              </w:rPr>
-              <w:t xml:space="preserve"> 2x2x20 </w:t>
-            </w:r>
-          </w:p>
-          <w:p>
-            <w:pPr>
-              <w:shd w:val="clear" w:color="auto" w:fill="FAFAFA"/>
-              <w:rPr>
-                <w:rFonts w:eastAsia="Times New Roman" w:cstheme="minorHAnsi"/>
-                <w:lang w:eastAsia="nb-NO"/>
-              </w:rPr>
-            </w:pPr>
-            <w:r>
-              <w:rPr>
-                <w:rFonts w:eastAsia="Times New Roman" w:cstheme="minorHAnsi"/>
-                <w:lang w:eastAsia="nb-NO"/>
-              </w:rPr>
-              <w:t xml:space="preserve">- Vindusvisker 2x </w:t>
-            </w:r>
-            <w:r>
-              <w:rPr>
-                <w:rFonts w:eastAsia="Times New Roman" w:cstheme="minorHAnsi"/>
-                <w:lang w:eastAsia="nb-NO"/>
-              </w:rPr>
-              <w:t>30</w:t>
-            </w:r>
+              <w:t>- Foldekniv (</w:t>
+            </w:r>
+            <w:proofErr w:type="spellStart"/>
+            <w:r>
+              <w:rPr>
+                <w:rFonts w:eastAsia="Times New Roman" w:cstheme="minorHAnsi"/>
+                <w:lang w:eastAsia="nb-NO"/>
+              </w:rPr>
+              <w:t>jack-knife</w:t>
+            </w:r>
+            <w:proofErr w:type="spellEnd"/>
+            <w:r>
+              <w:rPr>
+                <w:rFonts w:eastAsia="Times New Roman" w:cstheme="minorHAnsi"/>
+                <w:lang w:eastAsia="nb-NO"/>
+              </w:rPr>
+              <w:t>) 2x</w:t>
+            </w:r>
+            <w:r>
+              <w:rPr>
+                <w:rFonts w:eastAsia="Times New Roman" w:cstheme="minorHAnsi"/>
+                <w:lang w:eastAsia="nb-NO"/>
+              </w:rPr>
+              <w:t>20</w:t>
+            </w:r>
+          </w:p>
+          <w:p>
+            <w:pPr>
+              <w:shd w:val="clear" w:color="auto" w:fill="FAFAFA"/>
+              <w:rPr>
+                <w:rFonts w:eastAsia="Times New Roman" w:cstheme="minorHAnsi"/>
+                <w:lang w:eastAsia="nb-NO"/>
+              </w:rPr>
+            </w:pPr>
+            <w:r>
+              <w:rPr>
+                <w:rFonts w:eastAsia="Times New Roman" w:cstheme="minorHAnsi"/>
+                <w:lang w:eastAsia="nb-NO"/>
+              </w:rPr>
+              <w:t xml:space="preserve">- Liggende/sittende leg </w:t>
+            </w:r>
+            <w:proofErr w:type="spellStart"/>
+            <w:proofErr w:type="gramStart"/>
+            <w:r>
+              <w:rPr>
+                <w:rFonts w:eastAsia="Times New Roman" w:cstheme="minorHAnsi"/>
+                <w:lang w:eastAsia="nb-NO"/>
+              </w:rPr>
+              <w:t>curl</w:t>
+            </w:r>
+            <w:proofErr w:type="spellEnd"/>
             <w:r>
               <w:rPr>
                 <w:rFonts w:eastAsia="Times New Roman" w:cstheme="minorHAnsi"/>
@@ -3519,71 +3493,21 @@
               </w:rPr>
               <w:t xml:space="preserve"> </w:t>
             </w:r>
-          </w:p>
-          <w:p>
-            <w:pPr>
-              <w:shd w:val="clear" w:color="auto" w:fill="FAFAFA"/>
-              <w:rPr>
-                <w:rFonts w:eastAsia="Times New Roman" w:cstheme="minorHAnsi"/>
-                <w:lang w:eastAsia="nb-NO"/>
-              </w:rPr>
-            </w:pPr>
-            <w:r>
-              <w:rPr>
-                <w:rFonts w:eastAsia="Times New Roman" w:cstheme="minorHAnsi"/>
-                <w:lang w:eastAsia="nb-NO"/>
-              </w:rPr>
-              <w:t>- Foldekniv (</w:t>
-            </w:r>
-            <w:proofErr w:type="spellStart"/>
-            <w:r>
-              <w:rPr>
-                <w:rFonts w:eastAsia="Times New Roman" w:cstheme="minorHAnsi"/>
-                <w:lang w:eastAsia="nb-NO"/>
-              </w:rPr>
-              <w:t>jack-knife</w:t>
-            </w:r>
-            <w:proofErr w:type="spellEnd"/>
-            <w:r>
-              <w:rPr>
-                <w:rFonts w:eastAsia="Times New Roman" w:cstheme="minorHAnsi"/>
-                <w:lang w:eastAsia="nb-NO"/>
-              </w:rPr>
-              <w:t>) 2x</w:t>
-            </w:r>
-            <w:r>
-              <w:rPr>
-                <w:rFonts w:eastAsia="Times New Roman" w:cstheme="minorHAnsi"/>
-                <w:lang w:eastAsia="nb-NO"/>
-              </w:rPr>
-              <w:t>20</w:t>
-            </w:r>
-          </w:p>
-          <w:p>
-            <w:pPr>
-              <w:shd w:val="clear" w:color="auto" w:fill="FAFAFA"/>
-              <w:rPr>
-                <w:rFonts w:eastAsia="Times New Roman" w:cstheme="minorHAnsi"/>
-                <w:lang w:eastAsia="nb-NO"/>
-              </w:rPr>
-            </w:pPr>
-            <w:r>
-              <w:rPr>
-                <w:rFonts w:eastAsia="Times New Roman" w:cstheme="minorHAnsi"/>
-                <w:lang w:eastAsia="nb-NO"/>
-              </w:rPr>
-              <w:t xml:space="preserve">- Liggende/sittende leg </w:t>
-            </w:r>
-            <w:proofErr w:type="spellStart"/>
-            <w:proofErr w:type="gramStart"/>
-            <w:r>
-              <w:rPr>
-                <w:rFonts w:eastAsia="Times New Roman" w:cstheme="minorHAnsi"/>
-                <w:lang w:eastAsia="nb-NO"/>
-              </w:rPr>
-              <w:t>curl</w:t>
-            </w:r>
-            <w:proofErr w:type="spellEnd"/>
+            <w:r>
+              <w:rPr>
+                <w:rFonts w:eastAsia="Times New Roman" w:cstheme="minorHAnsi"/>
+                <w:lang w:eastAsia="nb-NO"/>
+              </w:rPr>
+              <w:t xml:space="preserve"> 2</w:t>
+            </w:r>
+            <w:proofErr w:type="gramEnd"/>
+            <w:r>
+              <w:rPr>
+                <w:rFonts w:eastAsia="Times New Roman" w:cstheme="minorHAnsi"/>
+                <w:lang w:eastAsia="nb-NO"/>
+              </w:rPr>
+              <w:t xml:space="preserve">x 1x10 </w:t>
+            </w:r>
             <w:r>
               <w:rPr>
                 <w:rFonts w:eastAsia="Times New Roman" w:cstheme="minorHAnsi"/>
@@ -3591,28 +3515,6 @@
               </w:rPr>
               <w:t xml:space="preserve"> </w:t>
             </w:r>
-            <w:r>
-              <w:rPr>
-                <w:rFonts w:eastAsia="Times New Roman" w:cstheme="minorHAnsi"/>
-                <w:lang w:eastAsia="nb-NO"/>
-              </w:rPr>
-              <w:t xml:space="preserve"> 2</w:t>
-            </w:r>
-            <w:proofErr w:type="gramEnd"/>
-            <w:r>
-              <w:rPr>
-                <w:rFonts w:eastAsia="Times New Roman" w:cstheme="minorHAnsi"/>
-                <w:lang w:eastAsia="nb-NO"/>
-              </w:rPr>
-              <w:t xml:space="preserve">x 1x10 </w:t>
-            </w:r>
-            <w:r>
-              <w:rPr>
-                <w:rFonts w:eastAsia="Times New Roman" w:cstheme="minorHAnsi"/>
-                <w:lang w:eastAsia="nb-NO"/>
-              </w:rPr>
-              <w:t xml:space="preserve"> </w:t>
-            </w:r>
           </w:p>
           <w:p>
             <w:pPr>
@@ -3744,13 +3646,7 @@
           <w:tcPr>
             <w:tcW w:w="3021" w:type="dxa"/>
           </w:tcPr>
-          <w:p>
-            <w:pPr>
-              <w:rPr>
-                <w:lang w:val="nn-NO"/>
-              </w:rPr>
-            </w:pPr>
-          </w:p>
+          <w:p/>
         </w:tc>
       </w:tr>
       <w:tr>
@@ -3821,83 +3717,55 @@
                 <w:rFonts w:eastAsia="Times New Roman" w:cstheme="minorHAnsi"/>
                 <w:lang w:eastAsia="nb-NO"/>
               </w:rPr>
-              <w:t>7</w:t>
-            </w:r>
-            <w:r>
-              <w:rPr>
-                <w:rFonts w:eastAsia="Times New Roman" w:cstheme="minorHAnsi"/>
-                <w:lang w:eastAsia="nb-NO"/>
-              </w:rPr>
-              <w:t>x frekvensløp</w:t>
-            </w:r>
-          </w:p>
-          <w:p>
-            <w:pPr>
-              <w:shd w:val="clear" w:color="auto" w:fill="FAFAFA"/>
-              <w:rPr>
-                <w:rFonts w:eastAsia="Times New Roman" w:cstheme="minorHAnsi"/>
-                <w:lang w:eastAsia="nb-NO"/>
-              </w:rPr>
-            </w:pPr>
-            <w:r>
-              <w:rPr>
-                <w:rFonts w:eastAsia="Times New Roman" w:cstheme="minorHAnsi"/>
-                <w:lang w:eastAsia="nb-NO"/>
-              </w:rPr>
-              <w:t>8</w:t>
-            </w:r>
-            <w:r>
-              <w:rPr>
-                <w:rFonts w:eastAsia="Times New Roman" w:cstheme="minorHAnsi"/>
-                <w:lang w:eastAsia="nb-NO"/>
-              </w:rPr>
-              <w:t>x kneløft 5kg</w:t>
-            </w:r>
-          </w:p>
-          <w:p>
-            <w:pPr>
-              <w:shd w:val="clear" w:color="auto" w:fill="FAFAFA"/>
-              <w:rPr>
-                <w:rFonts w:eastAsia="Times New Roman" w:cstheme="minorHAnsi"/>
-                <w:lang w:eastAsia="nb-NO"/>
-              </w:rPr>
-            </w:pPr>
-            <w:r>
-              <w:rPr>
-                <w:rFonts w:eastAsia="Times New Roman" w:cstheme="minorHAnsi"/>
-                <w:lang w:eastAsia="nb-NO"/>
-              </w:rPr>
-              <w:t>7</w:t>
-            </w:r>
-            <w:r>
-              <w:rPr>
-                <w:rFonts w:eastAsia="Times New Roman" w:cstheme="minorHAnsi"/>
-                <w:lang w:eastAsia="nb-NO"/>
-              </w:rPr>
-              <w:t>x Vektstangløp</w:t>
-            </w:r>
-          </w:p>
-          <w:p>
-            <w:pPr>
-              <w:shd w:val="clear" w:color="auto" w:fill="FAFAFA"/>
-              <w:rPr>
-                <w:rFonts w:eastAsia="Times New Roman" w:cstheme="minorHAnsi"/>
-                <w:lang w:eastAsia="nb-NO"/>
-              </w:rPr>
-            </w:pPr>
-            <w:r>
-              <w:rPr>
-                <w:rFonts w:eastAsia="Times New Roman" w:cstheme="minorHAnsi"/>
-                <w:lang w:eastAsia="nb-NO"/>
-              </w:rPr>
-              <w:t>10x3 fallhopp -&gt; hekkehopp</w:t>
-            </w:r>
-            <w:r>
-              <w:rPr>
-                <w:rFonts w:eastAsia="Times New Roman" w:cstheme="minorHAnsi"/>
-                <w:lang w:eastAsia="nb-NO"/>
-              </w:rPr>
-              <w:t xml:space="preserve"> -&gt; aks</w:t>
+              <w:t>7x frekvensløp</w:t>
+            </w:r>
+          </w:p>
+          <w:p>
+            <w:pPr>
+              <w:shd w:val="clear" w:color="auto" w:fill="FAFAFA"/>
+              <w:rPr>
+                <w:rFonts w:eastAsia="Times New Roman" w:cstheme="minorHAnsi"/>
+                <w:lang w:eastAsia="nb-NO"/>
+              </w:rPr>
+            </w:pPr>
+            <w:r>
+              <w:rPr>
+                <w:rFonts w:eastAsia="Times New Roman" w:cstheme="minorHAnsi"/>
+                <w:lang w:eastAsia="nb-NO"/>
+              </w:rPr>
+              <w:t>8x kneløft 5kg</w:t>
+            </w:r>
+          </w:p>
+          <w:p>
+            <w:pPr>
+              <w:shd w:val="clear" w:color="auto" w:fill="FAFAFA"/>
+              <w:rPr>
+                <w:rFonts w:eastAsia="Times New Roman" w:cstheme="minorHAnsi"/>
+                <w:lang w:eastAsia="nb-NO"/>
+              </w:rPr>
+            </w:pPr>
+            <w:r>
+              <w:rPr>
+                <w:rFonts w:eastAsia="Times New Roman" w:cstheme="minorHAnsi"/>
+                <w:lang w:eastAsia="nb-NO"/>
+              </w:rPr>
+              <w:t>7x Vektstangløp</w:t>
+            </w:r>
+          </w:p>
+          <w:p>
+            <w:pPr>
+              <w:shd w:val="clear" w:color="auto" w:fill="FAFAFA"/>
+              <w:rPr>
+                <w:rFonts w:eastAsia="Times New Roman" w:cstheme="minorHAnsi"/>
+                <w:lang w:eastAsia="nb-NO"/>
+              </w:rPr>
+            </w:pPr>
+            <w:r>
+              <w:rPr>
+                <w:rFonts w:eastAsia="Times New Roman" w:cstheme="minorHAnsi"/>
+                <w:lang w:eastAsia="nb-NO"/>
+              </w:rPr>
+              <w:t>10x3 fallhopp -&gt; hekkehopp -&gt; aks</w:t>
             </w:r>
           </w:p>
           <w:p>
@@ -3929,6 +3797,22 @@
                 <w:rFonts w:eastAsia="Times New Roman" w:cstheme="minorHAnsi"/>
                 <w:lang w:eastAsia="nb-NO"/>
               </w:rPr>
+              <w:t>2x50 hinkeslag oppover</w:t>
+            </w:r>
+          </w:p>
+          <w:p>
+            <w:pPr>
+              <w:shd w:val="clear" w:color="auto" w:fill="FAFAFA"/>
+              <w:rPr>
+                <w:rFonts w:eastAsia="Times New Roman" w:cstheme="minorHAnsi"/>
+                <w:lang w:eastAsia="nb-NO"/>
+              </w:rPr>
+            </w:pPr>
+            <w:r>
+              <w:rPr>
+                <w:rFonts w:eastAsia="Times New Roman" w:cstheme="minorHAnsi"/>
+                <w:lang w:eastAsia="nb-NO"/>
+              </w:rPr>
               <w:t>50 slag grop</w:t>
             </w:r>
           </w:p>
@@ -3937,7 +3821,7 @@
               <w:shd w:val="clear" w:color="auto" w:fill="FAFAFA"/>
               <w:rPr>
                 <w:rFonts w:eastAsia="Times New Roman" w:cstheme="minorHAnsi"/>
-                <w:lang w:val="nn-NO" w:eastAsia="nb-NO"/>
+                <w:lang w:eastAsia="nb-NO"/>
               </w:rPr>
             </w:pPr>
             <w:r>
@@ -3966,7 +3850,7 @@
             <w:r>
               <w:rPr>
                 <w:rFonts w:eastAsia="Times New Roman" w:cstheme="minorHAnsi"/>
-                <w:lang w:val="nn-NO" w:eastAsia="nb-NO"/>
+                <w:lang w:eastAsia="nb-NO"/>
               </w:rPr>
               <w:t>3x20</w:t>
             </w:r>
@@ -3975,13 +3859,13 @@
             <w:pPr>
               <w:rPr>
                 <w:rFonts w:eastAsia="Times New Roman" w:cstheme="minorHAnsi"/>
-                <w:lang w:val="nn-NO" w:eastAsia="nb-NO"/>
-              </w:rPr>
-            </w:pPr>
-            <w:r>
-              <w:rPr>
-                <w:rFonts w:eastAsia="Times New Roman" w:cstheme="minorHAnsi"/>
-                <w:lang w:val="nn-NO" w:eastAsia="nb-NO"/>
+                <w:lang w:eastAsia="nb-NO"/>
+              </w:rPr>
+            </w:pPr>
+            <w:r>
+              <w:rPr>
+                <w:rFonts w:eastAsia="Times New Roman" w:cstheme="minorHAnsi"/>
+                <w:lang w:eastAsia="nb-NO"/>
               </w:rPr>
               <w:t xml:space="preserve">- </w:t>
             </w:r>
@@ -3989,7 +3873,7 @@
             <w:r>
               <w:rPr>
                 <w:rFonts w:eastAsia="Times New Roman" w:cstheme="minorHAnsi"/>
-                <w:lang w:val="nn-NO" w:eastAsia="nb-NO"/>
+                <w:lang w:eastAsia="nb-NO"/>
               </w:rPr>
               <w:t>Beinhev</w:t>
             </w:r>
@@ -3997,31 +3881,15 @@
             <w:r>
               <w:rPr>
                 <w:rFonts w:eastAsia="Times New Roman" w:cstheme="minorHAnsi"/>
-                <w:lang w:val="nn-NO" w:eastAsia="nb-NO"/>
-              </w:rPr>
-              <w:t xml:space="preserve"> (</w:t>
-            </w:r>
-            <w:proofErr w:type="spellStart"/>
-            <w:r>
-              <w:rPr>
-                <w:rFonts w:eastAsia="Times New Roman" w:cstheme="minorHAnsi"/>
-                <w:lang w:val="nn-NO" w:eastAsia="nb-NO"/>
-              </w:rPr>
-              <w:t>leg</w:t>
-            </w:r>
-            <w:proofErr w:type="spellEnd"/>
-            <w:r>
-              <w:rPr>
-                <w:rFonts w:eastAsia="Times New Roman" w:cstheme="minorHAnsi"/>
-                <w:lang w:val="nn-NO" w:eastAsia="nb-NO"/>
-              </w:rPr>
-              <w:t xml:space="preserve"> </w:t>
-            </w:r>
-            <w:proofErr w:type="spellStart"/>
-            <w:r>
-              <w:rPr>
-                <w:rFonts w:eastAsia="Times New Roman" w:cstheme="minorHAnsi"/>
-                <w:lang w:val="nn-NO" w:eastAsia="nb-NO"/>
+                <w:lang w:eastAsia="nb-NO"/>
+              </w:rPr>
+              <w:t xml:space="preserve"> (leg </w:t>
+            </w:r>
+            <w:proofErr w:type="spellStart"/>
+            <w:r>
+              <w:rPr>
+                <w:rFonts w:eastAsia="Times New Roman" w:cstheme="minorHAnsi"/>
+                <w:lang w:eastAsia="nb-NO"/>
               </w:rPr>
               <w:t>raise</w:t>
             </w:r>
@@ -4029,31 +3897,14 @@
             <w:r>
               <w:rPr>
                 <w:rFonts w:eastAsia="Times New Roman" w:cstheme="minorHAnsi"/>
-                <w:lang w:val="nn-NO" w:eastAsia="nb-NO"/>
-              </w:rPr>
-              <w:t xml:space="preserve">) </w:t>
-            </w:r>
-            <w:r>
-              <w:rPr>
-                <w:rFonts w:eastAsia="Times New Roman" w:cstheme="minorHAnsi"/>
-                <w:lang w:val="nn-NO" w:eastAsia="nb-NO"/>
-              </w:rPr>
-              <w:t>3x</w:t>
-            </w:r>
-            <w:r>
-              <w:rPr>
-                <w:rFonts w:eastAsia="Times New Roman" w:cstheme="minorHAnsi"/>
-                <w:lang w:val="nn-NO" w:eastAsia="nb-NO"/>
-              </w:rPr>
-              <w:t>10</w:t>
-            </w:r>
-          </w:p>
-          <w:p>
-            <w:pPr>
-              <w:shd w:val="clear" w:color="auto" w:fill="FAFAFA"/>
-              <w:rPr>
-                <w:lang w:val="nn-NO"/>
-              </w:rPr>
+                <w:lang w:eastAsia="nb-NO"/>
+              </w:rPr>
+              <w:t>) 3x10</w:t>
+            </w:r>
+          </w:p>
+          <w:p>
+            <w:pPr>
+              <w:shd w:val="clear" w:color="auto" w:fill="FAFAFA"/>
             </w:pPr>
             <w:r>
               <w:rPr>
@@ -4095,64 +3946,36 @@
             <w:tcW w:w="4345" w:type="dxa"/>
           </w:tcPr>
           <w:p>
-            <w:pPr>
-              <w:rPr>
-                <w:lang w:val="nn-NO"/>
-              </w:rPr>
-            </w:pPr>
-            <w:r>
-              <w:rPr>
-                <w:lang w:val="nn-NO"/>
-              </w:rPr>
+            <w:r>
               <w:t>Oppvarming, tøy, drill</w:t>
             </w:r>
           </w:p>
           <w:p>
-            <w:pPr>
-              <w:rPr>
-                <w:lang w:val="nn-NO"/>
-              </w:rPr>
-            </w:pPr>
-            <w:r>
-              <w:rPr>
-                <w:lang w:val="nn-NO"/>
-              </w:rPr>
-              <w:t>2x helvetespyramide</w:t>
-            </w:r>
-          </w:p>
-          <w:p>
-            <w:pPr>
-              <w:rPr>
-                <w:lang w:val="nn-NO"/>
-              </w:rPr>
-            </w:pPr>
-            <w:r>
-              <w:rPr>
-                <w:lang w:val="nn-NO"/>
-              </w:rPr>
-              <w:t xml:space="preserve">9?x7 </w:t>
-            </w:r>
-            <w:proofErr w:type="spellStart"/>
-            <w:r>
-              <w:rPr>
-                <w:lang w:val="nn-NO"/>
-              </w:rPr>
-              <w:t>stegserier</w:t>
-            </w:r>
-            <w:proofErr w:type="spellEnd"/>
+            <w:r>
+              <w:t xml:space="preserve">2x </w:t>
+            </w:r>
+            <w:proofErr w:type="spellStart"/>
+            <w:r>
+              <w:t>helvetespyramide</w:t>
+            </w:r>
+            <w:proofErr w:type="spellEnd"/>
+          </w:p>
+          <w:p>
+            <w:proofErr w:type="gramStart"/>
+            <w:r>
+              <w:t>9?x</w:t>
+            </w:r>
+            <w:proofErr w:type="gramEnd"/>
+            <w:r>
+              <w:t>7 stegserier</w:t>
+            </w:r>
           </w:p>
         </w:tc>
         <w:tc>
           <w:tcPr>
             <w:tcW w:w="3021" w:type="dxa"/>
           </w:tcPr>
-          <w:p>
-            <w:pPr>
-              <w:rPr>
-                <w:lang w:val="nn-NO"/>
-              </w:rPr>
-            </w:pPr>
-          </w:p>
+          <w:p/>
         </w:tc>
       </w:tr>
       <w:tr>
@@ -4199,13 +4022,7 @@
             </w:r>
             <w:proofErr w:type="gramEnd"/>
             <w:r>
-              <w:t>45-50-50-55</w:t>
-            </w:r>
-            <w:r>
-              <w:t>-55</w:t>
-            </w:r>
-            <w:r>
-              <w:t>)</w:t>
+              <w:t>45-50-50-55-55)</w:t>
             </w:r>
           </w:p>
           <w:p>
@@ -4218,13 +4035,7 @@
             </w:r>
             <w:proofErr w:type="gramEnd"/>
             <w:r>
-              <w:t>50-60-60-6</w:t>
-            </w:r>
-            <w:r>
-              <w:t>5</w:t>
-            </w:r>
-            <w:r>
-              <w:t>-65)</w:t>
+              <w:t>50-60-60-65-65)</w:t>
             </w:r>
           </w:p>
           <w:p>
@@ -4264,6 +4075,7 @@
           <w:p>
             <w:proofErr w:type="spellStart"/>
             <w:r>
+              <w:lastRenderedPageBreak/>
               <w:t>tåhev</w:t>
             </w:r>
             <w:proofErr w:type="spellEnd"/>
@@ -4284,7 +4096,6 @@
                 <w:rFonts w:eastAsia="Times New Roman" w:cstheme="minorHAnsi"/>
                 <w:lang w:eastAsia="nb-NO"/>
               </w:rPr>
-              <w:lastRenderedPageBreak/>
               <w:t>- Nedtrekk 3x10</w:t>
             </w:r>
           </w:p>
@@ -4520,11 +4331,6 @@
             </w:pPr>
           </w:p>
           <w:p>
-            <w:pPr>
-              <w:rPr>
-                <w:lang w:val="nn-NO"/>
-              </w:rPr>
-            </w:pPr>
             <w:r>
               <w:rPr>
                 <w:rFonts w:cstheme="minorHAnsi"/>
@@ -4537,13 +4343,7 @@
           <w:tcPr>
             <w:tcW w:w="3021" w:type="dxa"/>
           </w:tcPr>
-          <w:p>
-            <w:pPr>
-              <w:rPr>
-                <w:lang w:val="nn-NO"/>
-              </w:rPr>
-            </w:pPr>
-          </w:p>
+          <w:p/>
         </w:tc>
       </w:tr>
       <w:tr>
@@ -4577,6 +4377,54 @@
                 <w:lang w:eastAsia="nb-NO"/>
               </w:rPr>
             </w:pPr>
+            <w:r>
+              <w:rPr>
+                <w:rFonts w:eastAsia="Times New Roman" w:cstheme="minorHAnsi"/>
+                <w:lang w:eastAsia="nb-NO"/>
+              </w:rPr>
+              <w:t xml:space="preserve"> 7x200m bakkeløp</w:t>
+            </w:r>
+          </w:p>
+          <w:p>
+            <w:pPr>
+              <w:shd w:val="clear" w:color="auto" w:fill="FAFAFA"/>
+              <w:rPr>
+                <w:rFonts w:eastAsia="Times New Roman" w:cstheme="minorHAnsi"/>
+                <w:lang w:eastAsia="nb-NO"/>
+              </w:rPr>
+            </w:pPr>
+            <w:r>
+              <w:rPr>
+                <w:rFonts w:eastAsia="Times New Roman" w:cstheme="minorHAnsi"/>
+                <w:lang w:eastAsia="nb-NO"/>
+              </w:rPr>
+              <w:t>50 indianerhopp</w:t>
+            </w:r>
+          </w:p>
+          <w:p>
+            <w:pPr>
+              <w:shd w:val="clear" w:color="auto" w:fill="FAFAFA"/>
+              <w:rPr>
+                <w:rFonts w:eastAsia="Times New Roman" w:cstheme="minorHAnsi"/>
+                <w:lang w:eastAsia="nb-NO"/>
+              </w:rPr>
+            </w:pPr>
+            <w:r>
+              <w:rPr>
+                <w:rFonts w:eastAsia="Times New Roman" w:cstheme="minorHAnsi"/>
+                <w:lang w:eastAsia="nb-NO"/>
+              </w:rPr>
+              <w:t xml:space="preserve">10x7 hurtige </w:t>
+            </w:r>
+            <w:proofErr w:type="spellStart"/>
+            <w:r>
+              <w:rPr>
+                <w:rFonts w:eastAsia="Times New Roman" w:cstheme="minorHAnsi"/>
+                <w:lang w:eastAsia="nb-NO"/>
+              </w:rPr>
+              <w:t>sprunglauf</w:t>
+            </w:r>
+            <w:proofErr w:type="spellEnd"/>
           </w:p>
           <w:p>
             <w:pPr>
@@ -4815,99 +4663,1244 @@
           </w:p>
           <w:p>
             <w:r>
+              <w:t>12</w:t>
+            </w:r>
+            <w:r>
+              <w:t>x7 steg</w:t>
+            </w:r>
+          </w:p>
+          <w:p>
+            <w:r>
+              <w:t>12</w:t>
+            </w:r>
+            <w:r>
+              <w:t>x5 hekkehopp</w:t>
+            </w:r>
+          </w:p>
+          <w:p>
+            <w:r>
+              <w:t>2x20 boksehopp rett på</w:t>
+            </w:r>
+          </w:p>
+          <w:p>
+            <w:r>
+              <w:t>2x2x20 boksehopp side</w:t>
+            </w:r>
+          </w:p>
+          <w:p>
+            <w:pPr>
+              <w:rPr>
+                <w:lang w:val="nn-NO"/>
+              </w:rPr>
+            </w:pPr>
+            <w:r>
+              <w:rPr>
+                <w:lang w:val="nn-NO"/>
+              </w:rPr>
+              <w:t xml:space="preserve">2x30 av tunge </w:t>
+            </w:r>
+            <w:proofErr w:type="spellStart"/>
+            <w:r>
+              <w:rPr>
+                <w:lang w:val="nn-NO"/>
+              </w:rPr>
+              <w:t>bokseting</w:t>
+            </w:r>
+            <w:proofErr w:type="spellEnd"/>
+            <w:r>
+              <w:rPr>
+                <w:lang w:val="nn-NO"/>
+              </w:rPr>
+              <w:t>(</w:t>
+            </w:r>
+            <w:proofErr w:type="spellStart"/>
+            <w:r>
+              <w:rPr>
+                <w:lang w:val="nn-NO"/>
+              </w:rPr>
+              <w:t>ka</w:t>
+            </w:r>
+            <w:proofErr w:type="spellEnd"/>
+            <w:r>
+              <w:rPr>
+                <w:lang w:val="nn-NO"/>
+              </w:rPr>
+              <w:t xml:space="preserve"> heiter denne?)</w:t>
+            </w:r>
+          </w:p>
+          <w:p>
+            <w:pPr>
+              <w:rPr>
+                <w:lang w:val="nn-NO"/>
+              </w:rPr>
+            </w:pPr>
+            <w:r>
+              <w:rPr>
+                <w:lang w:val="nn-NO"/>
+              </w:rPr>
+              <w:t xml:space="preserve">2x40 ikkje fult så tunge </w:t>
+            </w:r>
+            <w:proofErr w:type="spellStart"/>
+            <w:r>
+              <w:rPr>
+                <w:lang w:val="nn-NO"/>
+              </w:rPr>
+              <w:t>bokseting</w:t>
+            </w:r>
+            <w:proofErr w:type="spellEnd"/>
+            <w:r>
+              <w:rPr>
+                <w:lang w:val="nn-NO"/>
+              </w:rPr>
+              <w:t xml:space="preserve"> (</w:t>
+            </w:r>
+            <w:proofErr w:type="spellStart"/>
+            <w:r>
+              <w:rPr>
+                <w:lang w:val="nn-NO"/>
+              </w:rPr>
+              <w:t>ka</w:t>
+            </w:r>
+            <w:proofErr w:type="spellEnd"/>
+            <w:r>
+              <w:rPr>
+                <w:lang w:val="nn-NO"/>
+              </w:rPr>
+              <w:t xml:space="preserve"> heiter denne?)</w:t>
+            </w:r>
+          </w:p>
+          <w:p>
+            <w:r>
+              <w:t>50 indianere</w:t>
+            </w:r>
+          </w:p>
+        </w:tc>
+        <w:tc>
+          <w:tcPr>
+            <w:tcW w:w="3021" w:type="dxa"/>
+          </w:tcPr>
+          <w:p>
+            <w:pPr>
+              <w:rPr>
+                <w:lang w:val="nn-NO"/>
+              </w:rPr>
+            </w:pPr>
+            <w:r>
+              <w:rPr>
+                <w:lang w:val="nn-NO"/>
+              </w:rPr>
+              <w:t>Subba tåa i matta p</w:t>
+            </w:r>
+            <w:r>
+              <w:rPr>
+                <w:lang w:val="nn-NO"/>
+              </w:rPr>
+              <w:t xml:space="preserve">å </w:t>
+            </w:r>
+            <w:proofErr w:type="spellStart"/>
+            <w:r>
+              <w:rPr>
+                <w:lang w:val="nn-NO"/>
+              </w:rPr>
+              <w:t>indianer</w:t>
+            </w:r>
+            <w:proofErr w:type="spellEnd"/>
+            <w:r>
+              <w:rPr>
+                <w:lang w:val="nn-NO"/>
+              </w:rPr>
+              <w:t xml:space="preserve">, smertefull tysdag, får </w:t>
+            </w:r>
+            <w:proofErr w:type="spellStart"/>
+            <w:r>
+              <w:rPr>
+                <w:lang w:val="nn-NO"/>
+              </w:rPr>
+              <w:t>se</w:t>
+            </w:r>
+            <w:proofErr w:type="spellEnd"/>
+            <w:r>
+              <w:rPr>
+                <w:lang w:val="nn-NO"/>
+              </w:rPr>
+              <w:t xml:space="preserve"> kor mye det går utover treningen</w:t>
+            </w:r>
+          </w:p>
+        </w:tc>
+      </w:tr>
+      <w:tr>
+        <w:tc>
+          <w:tcPr>
+            <w:tcW w:w="1696" w:type="dxa"/>
+          </w:tcPr>
+          <w:p>
+            <w:pPr>
+              <w:rPr>
+                <w:lang w:val="nn-NO"/>
+              </w:rPr>
+            </w:pPr>
+            <w:r>
+              <w:rPr>
+                <w:lang w:val="nn-NO"/>
+              </w:rPr>
+              <w:t>Tysdag 9.10</w:t>
+            </w:r>
+          </w:p>
+        </w:tc>
+        <w:tc>
+          <w:tcPr>
+            <w:tcW w:w="4345" w:type="dxa"/>
+          </w:tcPr>
+          <w:p>
+            <w:r>
               <w:t>1</w:t>
             </w:r>
             <w:r>
-              <w:t>2</w:t>
-            </w:r>
-            <w:r>
-              <w:t>x7 steg</w:t>
-            </w:r>
-          </w:p>
+              <w:t>0</w:t>
+            </w:r>
+            <w:r>
+              <w:t xml:space="preserve"> min jogg</w:t>
+            </w:r>
+          </w:p>
+          <w:p>
+            <w:r>
+              <w:t>Frivendinger 6</w:t>
+            </w:r>
+            <w:proofErr w:type="gramStart"/>
+            <w:r>
+              <w:t>x(</w:t>
+            </w:r>
+            <w:proofErr w:type="gramEnd"/>
+            <w:r>
+              <w:t>50-50-55-55</w:t>
+            </w:r>
+            <w:r>
+              <w:t>-60</w:t>
+            </w:r>
+            <w:r>
+              <w:t>)</w:t>
+            </w:r>
+          </w:p>
+          <w:p/>
+          <w:p>
+            <w:r>
+              <w:t xml:space="preserve">Situps </w:t>
+            </w:r>
+            <w:r>
+              <w:t>4x</w:t>
+            </w:r>
+            <w:r>
+              <w:t>4</w:t>
+            </w:r>
+            <w:r>
+              <w:t>0</w:t>
+            </w:r>
+          </w:p>
+          <w:p>
+            <w:r>
+              <w:t xml:space="preserve">Liggende </w:t>
+            </w:r>
+            <w:proofErr w:type="spellStart"/>
+            <w:r>
+              <w:t>rygghev</w:t>
+            </w:r>
+            <w:proofErr w:type="spellEnd"/>
+            <w:r>
+              <w:t xml:space="preserve"> 2x20</w:t>
+            </w:r>
+          </w:p>
+          <w:p>
+            <w:proofErr w:type="spellStart"/>
+            <w:r>
+              <w:t>Rygghev</w:t>
+            </w:r>
+            <w:proofErr w:type="spellEnd"/>
+            <w:r>
+              <w:t xml:space="preserve"> app</w:t>
+            </w:r>
+            <w:r>
+              <w:t xml:space="preserve"> 2x1x10(5kg)</w:t>
+            </w:r>
+          </w:p>
+          <w:p>
+            <w:pPr>
+              <w:shd w:val="clear" w:color="auto" w:fill="FAFAFA"/>
+              <w:rPr>
+                <w:rFonts w:eastAsia="Times New Roman" w:cstheme="minorHAnsi"/>
+                <w:lang w:eastAsia="nb-NO"/>
+              </w:rPr>
+            </w:pPr>
+            <w:r>
+              <w:rPr>
+                <w:rFonts w:eastAsia="Times New Roman" w:cstheme="minorHAnsi"/>
+                <w:lang w:eastAsia="nb-NO"/>
+              </w:rPr>
+              <w:t>- Nedtrekk 3x10</w:t>
+            </w:r>
+          </w:p>
+          <w:p>
+            <w:pPr>
+              <w:shd w:val="clear" w:color="auto" w:fill="FAFAFA"/>
+              <w:rPr>
+                <w:rFonts w:eastAsia="Times New Roman" w:cstheme="minorHAnsi"/>
+                <w:lang w:eastAsia="nb-NO"/>
+              </w:rPr>
+            </w:pPr>
+            <w:r>
+              <w:rPr>
+                <w:rFonts w:eastAsia="Times New Roman" w:cstheme="minorHAnsi"/>
+                <w:lang w:eastAsia="nb-NO"/>
+              </w:rPr>
+              <w:t>- Pushups 3x20</w:t>
+            </w:r>
+            <w:r>
+              <w:rPr>
+                <w:rFonts w:eastAsia="Times New Roman" w:cstheme="minorHAnsi"/>
+                <w:lang w:eastAsia="nb-NO"/>
+              </w:rPr>
+              <w:t xml:space="preserve"> </w:t>
+            </w:r>
+          </w:p>
+          <w:p>
+            <w:pPr>
+              <w:shd w:val="clear" w:color="auto" w:fill="FAFAFA"/>
+              <w:rPr>
+                <w:rFonts w:eastAsia="Times New Roman" w:cstheme="minorHAnsi"/>
+                <w:lang w:eastAsia="nb-NO"/>
+              </w:rPr>
+            </w:pPr>
+            <w:r>
+              <w:rPr>
+                <w:rFonts w:eastAsia="Times New Roman" w:cstheme="minorHAnsi"/>
+                <w:lang w:eastAsia="nb-NO"/>
+              </w:rPr>
+              <w:t xml:space="preserve">- </w:t>
+            </w:r>
+            <w:proofErr w:type="spellStart"/>
+            <w:r>
+              <w:rPr>
+                <w:rFonts w:eastAsia="Times New Roman" w:cstheme="minorHAnsi"/>
+                <w:lang w:eastAsia="nb-NO"/>
+              </w:rPr>
+              <w:t>Gjokk</w:t>
+            </w:r>
+            <w:proofErr w:type="spellEnd"/>
+            <w:r>
+              <w:rPr>
+                <w:rFonts w:eastAsia="Times New Roman" w:cstheme="minorHAnsi"/>
+                <w:lang w:eastAsia="nb-NO"/>
+              </w:rPr>
+              <w:t xml:space="preserve"> 2x2x20 </w:t>
+            </w:r>
+          </w:p>
+          <w:p>
+            <w:pPr>
+              <w:shd w:val="clear" w:color="auto" w:fill="FAFAFA"/>
+              <w:rPr>
+                <w:rFonts w:eastAsia="Times New Roman" w:cstheme="minorHAnsi"/>
+                <w:lang w:eastAsia="nb-NO"/>
+              </w:rPr>
+            </w:pPr>
+            <w:r>
+              <w:rPr>
+                <w:rFonts w:eastAsia="Times New Roman" w:cstheme="minorHAnsi"/>
+                <w:lang w:eastAsia="nb-NO"/>
+              </w:rPr>
+              <w:t xml:space="preserve">- Liggende/sittende leg </w:t>
+            </w:r>
+            <w:proofErr w:type="spellStart"/>
+            <w:proofErr w:type="gramStart"/>
+            <w:r>
+              <w:rPr>
+                <w:rFonts w:eastAsia="Times New Roman" w:cstheme="minorHAnsi"/>
+                <w:lang w:eastAsia="nb-NO"/>
+              </w:rPr>
+              <w:t>curl</w:t>
+            </w:r>
+            <w:proofErr w:type="spellEnd"/>
+            <w:r>
+              <w:rPr>
+                <w:rFonts w:eastAsia="Times New Roman" w:cstheme="minorHAnsi"/>
+                <w:lang w:eastAsia="nb-NO"/>
+              </w:rPr>
+              <w:t xml:space="preserve"> </w:t>
+            </w:r>
+            <w:r>
+              <w:rPr>
+                <w:rFonts w:eastAsia="Times New Roman" w:cstheme="minorHAnsi"/>
+                <w:lang w:eastAsia="nb-NO"/>
+              </w:rPr>
+              <w:t xml:space="preserve"> 2</w:t>
+            </w:r>
+            <w:proofErr w:type="gramEnd"/>
+            <w:r>
+              <w:rPr>
+                <w:rFonts w:eastAsia="Times New Roman" w:cstheme="minorHAnsi"/>
+                <w:lang w:eastAsia="nb-NO"/>
+              </w:rPr>
+              <w:t xml:space="preserve">x1x10 </w:t>
+            </w:r>
+            <w:r>
+              <w:rPr>
+                <w:rFonts w:eastAsia="Times New Roman" w:cstheme="minorHAnsi"/>
+                <w:lang w:eastAsia="nb-NO"/>
+              </w:rPr>
+              <w:t xml:space="preserve"> </w:t>
+            </w:r>
+          </w:p>
+          <w:p>
+            <w:pPr>
+              <w:shd w:val="clear" w:color="auto" w:fill="FAFAFA"/>
+              <w:rPr>
+                <w:rFonts w:eastAsia="Times New Roman" w:cstheme="minorHAnsi"/>
+                <w:lang w:eastAsia="nb-NO"/>
+              </w:rPr>
+            </w:pPr>
+            <w:proofErr w:type="spellStart"/>
+            <w:r>
+              <w:rPr>
+                <w:rFonts w:eastAsia="Times New Roman" w:cstheme="minorHAnsi"/>
+                <w:lang w:eastAsia="nb-NO"/>
+              </w:rPr>
+              <w:t>Beinhev</w:t>
+            </w:r>
+            <w:proofErr w:type="spellEnd"/>
+            <w:r>
+              <w:rPr>
+                <w:rFonts w:eastAsia="Times New Roman" w:cstheme="minorHAnsi"/>
+                <w:lang w:eastAsia="nb-NO"/>
+              </w:rPr>
+              <w:t xml:space="preserve"> 3x</w:t>
+            </w:r>
+            <w:r>
+              <w:rPr>
+                <w:rFonts w:eastAsia="Times New Roman" w:cstheme="minorHAnsi"/>
+                <w:lang w:eastAsia="nb-NO"/>
+              </w:rPr>
+              <w:t>9</w:t>
+            </w:r>
+          </w:p>
+          <w:p>
+            <w:pPr>
+              <w:shd w:val="clear" w:color="auto" w:fill="FAFAFA"/>
+              <w:rPr>
+                <w:rFonts w:eastAsia="Times New Roman" w:cstheme="minorHAnsi"/>
+                <w:lang w:eastAsia="nb-NO"/>
+              </w:rPr>
+            </w:pPr>
+            <w:proofErr w:type="spellStart"/>
+            <w:r>
+              <w:rPr>
+                <w:rFonts w:eastAsia="Times New Roman" w:cstheme="minorHAnsi"/>
+                <w:lang w:eastAsia="nb-NO"/>
+              </w:rPr>
+              <w:t>Hoftehev</w:t>
+            </w:r>
+            <w:proofErr w:type="spellEnd"/>
+            <w:r>
+              <w:rPr>
+                <w:rFonts w:eastAsia="Times New Roman" w:cstheme="minorHAnsi"/>
+                <w:lang w:eastAsia="nb-NO"/>
+              </w:rPr>
+              <w:t xml:space="preserve"> 3x20</w:t>
+            </w:r>
+          </w:p>
+          <w:p>
+            <w:pPr>
+              <w:shd w:val="clear" w:color="auto" w:fill="FAFAFA"/>
+              <w:rPr>
+                <w:rFonts w:eastAsia="Times New Roman" w:cstheme="minorHAnsi"/>
+                <w:lang w:eastAsia="nb-NO"/>
+              </w:rPr>
+            </w:pPr>
+            <w:r>
+              <w:rPr>
+                <w:rFonts w:eastAsia="Times New Roman" w:cstheme="minorHAnsi"/>
+                <w:lang w:eastAsia="nb-NO"/>
+              </w:rPr>
+              <w:t>Kneløft m/</w:t>
+            </w:r>
+            <w:proofErr w:type="spellStart"/>
+            <w:r>
+              <w:rPr>
+                <w:rFonts w:eastAsia="Times New Roman" w:cstheme="minorHAnsi"/>
+                <w:lang w:eastAsia="nb-NO"/>
+              </w:rPr>
+              <w:t>vektm</w:t>
+            </w:r>
+            <w:proofErr w:type="spellEnd"/>
+            <w:r>
+              <w:rPr>
+                <w:rFonts w:eastAsia="Times New Roman" w:cstheme="minorHAnsi"/>
+                <w:lang w:eastAsia="nb-NO"/>
+              </w:rPr>
+              <w:t xml:space="preserve"> 2x2x10 2,5kg</w:t>
+            </w:r>
+          </w:p>
+          <w:p>
+            <w:pPr>
+              <w:shd w:val="clear" w:color="auto" w:fill="FAFAFA"/>
+              <w:rPr>
+                <w:rFonts w:eastAsia="Times New Roman" w:cstheme="minorHAnsi"/>
+                <w:lang w:eastAsia="nb-NO"/>
+              </w:rPr>
+            </w:pPr>
+          </w:p>
+          <w:p>
+            <w:pPr>
+              <w:shd w:val="clear" w:color="auto" w:fill="FAFAFA"/>
+              <w:rPr>
+                <w:rFonts w:eastAsia="Times New Roman" w:cstheme="minorHAnsi"/>
+                <w:lang w:eastAsia="nb-NO"/>
+              </w:rPr>
+            </w:pPr>
+            <w:r>
+              <w:rPr>
+                <w:rFonts w:eastAsia="Times New Roman" w:cstheme="minorHAnsi"/>
+                <w:lang w:eastAsia="nb-NO"/>
+              </w:rPr>
+              <w:t>Kabelapp:</w:t>
+            </w:r>
+          </w:p>
+          <w:p>
+            <w:pPr>
+              <w:shd w:val="clear" w:color="auto" w:fill="FAFAFA"/>
+              <w:rPr>
+                <w:rFonts w:eastAsia="Times New Roman" w:cstheme="minorHAnsi"/>
+                <w:lang w:eastAsia="nb-NO"/>
+              </w:rPr>
+            </w:pPr>
+            <w:r>
+              <w:rPr>
+                <w:rFonts w:eastAsia="Times New Roman" w:cstheme="minorHAnsi"/>
+                <w:lang w:eastAsia="nb-NO"/>
+              </w:rPr>
+              <w:t>- Hamstring 2x 1x10</w:t>
+            </w:r>
+          </w:p>
+          <w:p>
+            <w:pPr>
+              <w:shd w:val="clear" w:color="auto" w:fill="FAFAFA"/>
+              <w:rPr>
+                <w:rFonts w:eastAsia="Times New Roman" w:cstheme="minorHAnsi"/>
+                <w:lang w:eastAsia="nb-NO"/>
+              </w:rPr>
+            </w:pPr>
+            <w:r>
+              <w:rPr>
+                <w:rFonts w:eastAsia="Times New Roman" w:cstheme="minorHAnsi"/>
+                <w:lang w:eastAsia="nb-NO"/>
+              </w:rPr>
+              <w:t>- Hofteledd 2x 1x10</w:t>
+            </w:r>
+          </w:p>
+          <w:p>
+            <w:pPr>
+              <w:shd w:val="clear" w:color="auto" w:fill="FAFAFA"/>
+              <w:rPr>
+                <w:rFonts w:eastAsia="Times New Roman" w:cstheme="minorHAnsi"/>
+                <w:lang w:eastAsia="nb-NO"/>
+              </w:rPr>
+            </w:pPr>
+            <w:r>
+              <w:rPr>
+                <w:rFonts w:eastAsia="Times New Roman" w:cstheme="minorHAnsi"/>
+                <w:lang w:eastAsia="nb-NO"/>
+              </w:rPr>
+              <w:t>- Abduksjon/</w:t>
+            </w:r>
+            <w:proofErr w:type="spellStart"/>
+            <w:r>
+              <w:rPr>
+                <w:rFonts w:eastAsia="Times New Roman" w:cstheme="minorHAnsi"/>
+                <w:lang w:eastAsia="nb-NO"/>
+              </w:rPr>
+              <w:t>adduksj</w:t>
+            </w:r>
+            <w:proofErr w:type="spellEnd"/>
+            <w:r>
+              <w:rPr>
+                <w:rFonts w:eastAsia="Times New Roman" w:cstheme="minorHAnsi"/>
+                <w:lang w:eastAsia="nb-NO"/>
+              </w:rPr>
+              <w:t>. (innside/utside) 2x 1x10</w:t>
+            </w:r>
+          </w:p>
+          <w:p>
+            <w:pPr>
+              <w:rPr>
+                <w:rFonts w:cstheme="minorHAnsi"/>
+              </w:rPr>
+            </w:pPr>
+          </w:p>
+          <w:p>
+            <w:r>
+              <w:rPr>
+                <w:rFonts w:cstheme="minorHAnsi"/>
+              </w:rPr>
+              <w:t>6 min sykkel</w:t>
+            </w:r>
+          </w:p>
+        </w:tc>
+        <w:tc>
+          <w:tcPr>
+            <w:tcW w:w="3021" w:type="dxa"/>
+          </w:tcPr>
+          <w:p>
+            <w:pPr>
+              <w:rPr>
+                <w:lang w:val="nn-NO"/>
+              </w:rPr>
+            </w:pPr>
+          </w:p>
+        </w:tc>
+      </w:tr>
+      <w:tr>
+        <w:tc>
+          <w:tcPr>
+            <w:tcW w:w="1696" w:type="dxa"/>
+          </w:tcPr>
+          <w:p>
+            <w:pPr>
+              <w:rPr>
+                <w:lang w:val="nn-NO"/>
+              </w:rPr>
+            </w:pPr>
+            <w:r>
+              <w:rPr>
+                <w:lang w:val="nn-NO"/>
+              </w:rPr>
+              <w:t>Onsdag 10.10</w:t>
+            </w:r>
+          </w:p>
+        </w:tc>
+        <w:tc>
+          <w:tcPr>
+            <w:tcW w:w="4345" w:type="dxa"/>
+          </w:tcPr>
+          <w:p>
+            <w:r>
+              <w:t>10+ min jogg</w:t>
+            </w:r>
+          </w:p>
+          <w:p>
+            <w:r>
+              <w:t>Tøye, mobilitet, drill</w:t>
+            </w:r>
+          </w:p>
+          <w:p>
+            <w:r>
+              <w:t>Frekvensløp x10</w:t>
+            </w:r>
+          </w:p>
+          <w:p>
+            <w:pPr>
+              <w:shd w:val="clear" w:color="auto" w:fill="FAFAFA"/>
+              <w:rPr>
+                <w:rFonts w:eastAsia="Times New Roman" w:cstheme="minorHAnsi"/>
+                <w:lang w:eastAsia="nb-NO"/>
+              </w:rPr>
+            </w:pPr>
+            <w:r>
+              <w:rPr>
+                <w:rFonts w:eastAsia="Times New Roman" w:cstheme="minorHAnsi"/>
+                <w:lang w:eastAsia="nb-NO"/>
+              </w:rPr>
+              <w:t>9</w:t>
+            </w:r>
+            <w:r>
+              <w:rPr>
+                <w:rFonts w:eastAsia="Times New Roman" w:cstheme="minorHAnsi"/>
+                <w:lang w:eastAsia="nb-NO"/>
+              </w:rPr>
+              <w:t>x kneløft 5kg</w:t>
+            </w:r>
+          </w:p>
+          <w:p>
+            <w:pPr>
+              <w:shd w:val="clear" w:color="auto" w:fill="FAFAFA"/>
+              <w:rPr>
+                <w:rFonts w:eastAsia="Times New Roman" w:cstheme="minorHAnsi"/>
+                <w:lang w:eastAsia="nb-NO"/>
+              </w:rPr>
+            </w:pPr>
+            <w:r>
+              <w:rPr>
+                <w:rFonts w:eastAsia="Times New Roman" w:cstheme="minorHAnsi"/>
+                <w:lang w:eastAsia="nb-NO"/>
+              </w:rPr>
+              <w:t>8</w:t>
+            </w:r>
+            <w:r>
+              <w:rPr>
+                <w:rFonts w:eastAsia="Times New Roman" w:cstheme="minorHAnsi"/>
+                <w:lang w:eastAsia="nb-NO"/>
+              </w:rPr>
+              <w:t>x Vektstangløp</w:t>
+            </w:r>
+          </w:p>
+          <w:p>
+            <w:pPr>
+              <w:shd w:val="clear" w:color="auto" w:fill="FAFAFA"/>
+              <w:rPr>
+                <w:rFonts w:eastAsia="Times New Roman" w:cstheme="minorHAnsi"/>
+                <w:lang w:eastAsia="nb-NO"/>
+              </w:rPr>
+            </w:pPr>
+            <w:r>
+              <w:rPr>
+                <w:rFonts w:eastAsia="Times New Roman" w:cstheme="minorHAnsi"/>
+                <w:lang w:eastAsia="nb-NO"/>
+              </w:rPr>
+              <w:t>10x3 fallhopp -&gt; hekkehopp -&gt; aks</w:t>
+            </w:r>
+          </w:p>
+          <w:p>
+            <w:pPr>
+              <w:shd w:val="clear" w:color="auto" w:fill="FAFAFA"/>
+              <w:rPr>
+                <w:rFonts w:eastAsia="Times New Roman" w:cstheme="minorHAnsi"/>
+                <w:lang w:eastAsia="nb-NO"/>
+              </w:rPr>
+            </w:pPr>
+            <w:r>
+              <w:rPr>
+                <w:rFonts w:eastAsia="Times New Roman" w:cstheme="minorHAnsi"/>
+                <w:lang w:eastAsia="nb-NO"/>
+              </w:rPr>
+              <w:t>50 slag oppoverbakke</w:t>
+            </w:r>
+          </w:p>
+          <w:p>
+            <w:pPr>
+              <w:shd w:val="clear" w:color="auto" w:fill="FAFAFA"/>
+              <w:rPr>
+                <w:rFonts w:eastAsia="Times New Roman" w:cstheme="minorHAnsi"/>
+                <w:lang w:eastAsia="nb-NO"/>
+              </w:rPr>
+            </w:pPr>
+            <w:r>
+              <w:rPr>
+                <w:rFonts w:eastAsia="Times New Roman" w:cstheme="minorHAnsi"/>
+                <w:lang w:eastAsia="nb-NO"/>
+              </w:rPr>
+              <w:t>50 slag grop</w:t>
+            </w:r>
+          </w:p>
+        </w:tc>
+        <w:tc>
+          <w:tcPr>
+            <w:tcW w:w="3021" w:type="dxa"/>
+          </w:tcPr>
+          <w:p/>
+        </w:tc>
+      </w:tr>
+      <w:tr>
+        <w:tc>
+          <w:tcPr>
+            <w:tcW w:w="1696" w:type="dxa"/>
+          </w:tcPr>
+          <w:p>
+            <w:pPr>
+              <w:rPr>
+                <w:lang w:val="nn-NO"/>
+              </w:rPr>
+            </w:pPr>
+            <w:r>
+              <w:rPr>
+                <w:lang w:val="nn-NO"/>
+              </w:rPr>
+              <w:t>Torsdag 11.10</w:t>
+            </w:r>
+          </w:p>
+        </w:tc>
+        <w:tc>
+          <w:tcPr>
+            <w:tcW w:w="4345" w:type="dxa"/>
+          </w:tcPr>
+          <w:p>
+            <w:r>
+              <w:t xml:space="preserve">Jogge </w:t>
+            </w:r>
+            <w:proofErr w:type="spellStart"/>
+            <w:r>
+              <w:t>ner</w:t>
+            </w:r>
+            <w:proofErr w:type="spellEnd"/>
+            <w:r>
+              <w:t xml:space="preserve"> halve fløyen + noen runder</w:t>
+            </w:r>
+          </w:p>
+          <w:p>
+            <w:r>
+              <w:t xml:space="preserve">2x </w:t>
+            </w:r>
+            <w:proofErr w:type="spellStart"/>
+            <w:r>
+              <w:t>helvetespyramide</w:t>
+            </w:r>
+            <w:proofErr w:type="spellEnd"/>
+          </w:p>
+          <w:p>
+            <w:r>
+              <w:t>Nedjogg</w:t>
+            </w:r>
+          </w:p>
+        </w:tc>
+        <w:tc>
+          <w:tcPr>
+            <w:tcW w:w="3021" w:type="dxa"/>
+          </w:tcPr>
+          <w:p/>
+        </w:tc>
+      </w:tr>
+      <w:tr>
+        <w:tc>
+          <w:tcPr>
+            <w:tcW w:w="1696" w:type="dxa"/>
+          </w:tcPr>
+          <w:p>
+            <w:pPr>
+              <w:rPr>
+                <w:lang w:val="nn-NO"/>
+              </w:rPr>
+            </w:pPr>
+            <w:r>
+              <w:rPr>
+                <w:lang w:val="nn-NO"/>
+              </w:rPr>
+              <w:t>Fredag 12.10</w:t>
+            </w:r>
+          </w:p>
+        </w:tc>
+        <w:tc>
+          <w:tcPr>
+            <w:tcW w:w="4345" w:type="dxa"/>
+          </w:tcPr>
           <w:p>
             <w:r>
               <w:t>1</w:t>
             </w:r>
             <w:r>
-              <w:t>2</w:t>
-            </w:r>
-            <w:r>
-              <w:t>x5 hekkehopp</w:t>
-            </w:r>
-          </w:p>
-          <w:p>
-            <w:r>
-              <w:t>2x20 boksehopp rett på</w:t>
-            </w:r>
-          </w:p>
-          <w:p>
-            <w:r>
-              <w:t>2x2x20 boksehopp side</w:t>
-            </w:r>
-          </w:p>
-          <w:p>
-            <w:r>
-              <w:t xml:space="preserve">2x30 av tunge </w:t>
-            </w:r>
-            <w:proofErr w:type="spellStart"/>
+              <w:t>0</w:t>
+            </w:r>
+            <w:r>
+              <w:t xml:space="preserve"> min jogg</w:t>
+            </w:r>
+          </w:p>
+          <w:p>
+            <w:r>
+              <w:t>Frivendinger 6</w:t>
+            </w:r>
             <w:proofErr w:type="gramStart"/>
             <w:r>
-              <w:t>bokseting</w:t>
-            </w:r>
-            <w:proofErr w:type="spellEnd"/>
-            <w:r>
-              <w:t>(</w:t>
-            </w:r>
-            <w:proofErr w:type="spellStart"/>
+              <w:t>x(</w:t>
+            </w:r>
             <w:proofErr w:type="gramEnd"/>
             <w:r>
-              <w:t>ka</w:t>
-            </w:r>
-            <w:proofErr w:type="spellEnd"/>
-            <w:r>
+              <w:t>50-55-55-60</w:t>
+            </w:r>
+            <w:r>
+              <w:t>-60</w:t>
+            </w:r>
+            <w:r>
+              <w:t>)</w:t>
+            </w:r>
+          </w:p>
+          <w:p>
+            <w:r>
+              <w:t>Bøy 8</w:t>
+            </w:r>
+            <w:proofErr w:type="gramStart"/>
+            <w:r>
+              <w:t>x(</w:t>
+            </w:r>
+            <w:proofErr w:type="gramEnd"/>
+            <w:r>
+              <w:t>60-60-65-65-70)</w:t>
+            </w:r>
+          </w:p>
+          <w:p/>
+          <w:p>
+            <w:r>
+              <w:t xml:space="preserve">Situps </w:t>
+            </w:r>
+            <w:r>
+              <w:t>4x40</w:t>
+            </w:r>
+          </w:p>
+          <w:p>
+            <w:r>
+              <w:t xml:space="preserve">Liggende </w:t>
+            </w:r>
+            <w:proofErr w:type="spellStart"/>
+            <w:r>
+              <w:t>rygghev</w:t>
+            </w:r>
+            <w:proofErr w:type="spellEnd"/>
+            <w:r>
+              <w:t xml:space="preserve"> 2x20</w:t>
+            </w:r>
+          </w:p>
+          <w:p>
+            <w:proofErr w:type="spellStart"/>
+            <w:r>
+              <w:t>Rygghev</w:t>
+            </w:r>
+            <w:proofErr w:type="spellEnd"/>
+            <w:r>
+              <w:t xml:space="preserve"> app</w:t>
+            </w:r>
+            <w:r>
+              <w:t xml:space="preserve"> 2x1x10(5kg)</w:t>
+            </w:r>
+          </w:p>
+          <w:p>
+            <w:pPr>
+              <w:shd w:val="clear" w:color="auto" w:fill="FAFAFA"/>
+              <w:rPr>
+                <w:rFonts w:eastAsia="Times New Roman" w:cstheme="minorHAnsi"/>
+                <w:lang w:eastAsia="nb-NO"/>
+              </w:rPr>
+            </w:pPr>
+            <w:r>
+              <w:rPr>
+                <w:rFonts w:eastAsia="Times New Roman" w:cstheme="minorHAnsi"/>
+                <w:lang w:eastAsia="nb-NO"/>
+              </w:rPr>
+              <w:t>- Nedtrekk 3x10</w:t>
+            </w:r>
+          </w:p>
+          <w:p>
+            <w:pPr>
+              <w:shd w:val="clear" w:color="auto" w:fill="FAFAFA"/>
+              <w:rPr>
+                <w:rFonts w:eastAsia="Times New Roman" w:cstheme="minorHAnsi"/>
+                <w:lang w:eastAsia="nb-NO"/>
+              </w:rPr>
+            </w:pPr>
+            <w:r>
+              <w:rPr>
+                <w:rFonts w:eastAsia="Times New Roman" w:cstheme="minorHAnsi"/>
+                <w:lang w:eastAsia="nb-NO"/>
+              </w:rPr>
+              <w:t>- Pushups 3x20</w:t>
+            </w:r>
+            <w:r>
+              <w:rPr>
+                <w:rFonts w:eastAsia="Times New Roman" w:cstheme="minorHAnsi"/>
+                <w:lang w:eastAsia="nb-NO"/>
+              </w:rPr>
               <w:t xml:space="preserve"> </w:t>
             </w:r>
-            <w:proofErr w:type="spellStart"/>
-            <w:r>
-              <w:t>heiter</w:t>
-            </w:r>
-            <w:proofErr w:type="spellEnd"/>
-            <w:r>
-              <w:t xml:space="preserve"> denne?)</w:t>
-            </w:r>
-          </w:p>
-          <w:p>
-            <w:r>
-              <w:t xml:space="preserve">2x40 ikkje fult så tunge </w:t>
-            </w:r>
-            <w:proofErr w:type="spellStart"/>
-            <w:r>
-              <w:t>bokseting</w:t>
-            </w:r>
-            <w:proofErr w:type="spellEnd"/>
-            <w:r>
-              <w:t xml:space="preserve"> (</w:t>
-            </w:r>
-            <w:proofErr w:type="spellStart"/>
-            <w:r>
-              <w:t>ka</w:t>
-            </w:r>
-            <w:proofErr w:type="spellEnd"/>
-            <w:r>
+          </w:p>
+          <w:p>
+            <w:pPr>
+              <w:shd w:val="clear" w:color="auto" w:fill="FAFAFA"/>
+              <w:rPr>
+                <w:rFonts w:eastAsia="Times New Roman" w:cstheme="minorHAnsi"/>
+                <w:lang w:eastAsia="nb-NO"/>
+              </w:rPr>
+            </w:pPr>
+            <w:r>
+              <w:rPr>
+                <w:rFonts w:eastAsia="Times New Roman" w:cstheme="minorHAnsi"/>
+                <w:lang w:eastAsia="nb-NO"/>
+              </w:rPr>
+              <w:t xml:space="preserve">- </w:t>
+            </w:r>
+            <w:proofErr w:type="spellStart"/>
+            <w:r>
+              <w:rPr>
+                <w:rFonts w:eastAsia="Times New Roman" w:cstheme="minorHAnsi"/>
+                <w:lang w:eastAsia="nb-NO"/>
+              </w:rPr>
+              <w:t>Gjokk</w:t>
+            </w:r>
+            <w:proofErr w:type="spellEnd"/>
+            <w:r>
+              <w:rPr>
+                <w:rFonts w:eastAsia="Times New Roman" w:cstheme="minorHAnsi"/>
+                <w:lang w:eastAsia="nb-NO"/>
+              </w:rPr>
+              <w:t xml:space="preserve"> 2x2x20</w:t>
+            </w:r>
+          </w:p>
+          <w:p>
+            <w:pPr>
+              <w:shd w:val="clear" w:color="auto" w:fill="FAFAFA"/>
+              <w:rPr>
+                <w:rFonts w:eastAsia="Times New Roman" w:cstheme="minorHAnsi"/>
+                <w:lang w:eastAsia="nb-NO"/>
+              </w:rPr>
+            </w:pPr>
+            <w:r>
+              <w:rPr>
+                <w:rFonts w:eastAsia="Times New Roman" w:cstheme="minorHAnsi"/>
+                <w:lang w:eastAsia="nb-NO"/>
+              </w:rPr>
+              <w:t xml:space="preserve">- </w:t>
+            </w:r>
+            <w:proofErr w:type="spellStart"/>
+            <w:r>
+              <w:rPr>
+                <w:rFonts w:eastAsia="Times New Roman" w:cstheme="minorHAnsi"/>
+                <w:lang w:eastAsia="nb-NO"/>
+              </w:rPr>
+              <w:t>tåhev</w:t>
+            </w:r>
+            <w:proofErr w:type="spellEnd"/>
+            <w:r>
+              <w:rPr>
+                <w:rFonts w:eastAsia="Times New Roman" w:cstheme="minorHAnsi"/>
+                <w:lang w:eastAsia="nb-NO"/>
+              </w:rPr>
+              <w:t xml:space="preserve"> 2x3x20</w:t>
+            </w:r>
+            <w:r>
+              <w:rPr>
+                <w:rFonts w:eastAsia="Times New Roman" w:cstheme="minorHAnsi"/>
+                <w:lang w:eastAsia="nb-NO"/>
+              </w:rPr>
               <w:t xml:space="preserve"> </w:t>
             </w:r>
-            <w:proofErr w:type="spellStart"/>
-            <w:r>
-              <w:t>heiter</w:t>
-            </w:r>
-            <w:proofErr w:type="spellEnd"/>
-            <w:r>
-              <w:t xml:space="preserve"> denne?)</w:t>
-            </w:r>
-          </w:p>
-          <w:p>
-            <w:r>
-              <w:t>50 indianere</w:t>
+          </w:p>
+          <w:p>
+            <w:pPr>
+              <w:shd w:val="clear" w:color="auto" w:fill="FAFAFA"/>
+              <w:rPr>
+                <w:rFonts w:eastAsia="Times New Roman" w:cstheme="minorHAnsi"/>
+                <w:lang w:eastAsia="nb-NO"/>
+              </w:rPr>
+            </w:pPr>
+            <w:r>
+              <w:rPr>
+                <w:rFonts w:eastAsia="Times New Roman" w:cstheme="minorHAnsi"/>
+                <w:lang w:eastAsia="nb-NO"/>
+              </w:rPr>
+              <w:t xml:space="preserve">- Liggende/sittende leg </w:t>
+            </w:r>
+            <w:proofErr w:type="spellStart"/>
+            <w:proofErr w:type="gramStart"/>
+            <w:r>
+              <w:rPr>
+                <w:rFonts w:eastAsia="Times New Roman" w:cstheme="minorHAnsi"/>
+                <w:lang w:eastAsia="nb-NO"/>
+              </w:rPr>
+              <w:t>curl</w:t>
+            </w:r>
+            <w:proofErr w:type="spellEnd"/>
+            <w:r>
+              <w:rPr>
+                <w:rFonts w:eastAsia="Times New Roman" w:cstheme="minorHAnsi"/>
+                <w:lang w:eastAsia="nb-NO"/>
+              </w:rPr>
+              <w:t xml:space="preserve"> </w:t>
+            </w:r>
+            <w:r>
+              <w:rPr>
+                <w:rFonts w:eastAsia="Times New Roman" w:cstheme="minorHAnsi"/>
+                <w:lang w:eastAsia="nb-NO"/>
+              </w:rPr>
+              <w:t xml:space="preserve"> 2</w:t>
+            </w:r>
+            <w:proofErr w:type="gramEnd"/>
+            <w:r>
+              <w:rPr>
+                <w:rFonts w:eastAsia="Times New Roman" w:cstheme="minorHAnsi"/>
+                <w:lang w:eastAsia="nb-NO"/>
+              </w:rPr>
+              <w:t xml:space="preserve">x1x10 </w:t>
+            </w:r>
+            <w:r>
+              <w:rPr>
+                <w:rFonts w:eastAsia="Times New Roman" w:cstheme="minorHAnsi"/>
+                <w:lang w:eastAsia="nb-NO"/>
+              </w:rPr>
+              <w:t xml:space="preserve"> </w:t>
+            </w:r>
+          </w:p>
+          <w:p>
+            <w:pPr>
+              <w:shd w:val="clear" w:color="auto" w:fill="FAFAFA"/>
+              <w:rPr>
+                <w:rFonts w:eastAsia="Times New Roman" w:cstheme="minorHAnsi"/>
+                <w:lang w:eastAsia="nb-NO"/>
+              </w:rPr>
+            </w:pPr>
+            <w:proofErr w:type="spellStart"/>
+            <w:r>
+              <w:rPr>
+                <w:rFonts w:eastAsia="Times New Roman" w:cstheme="minorHAnsi"/>
+                <w:lang w:eastAsia="nb-NO"/>
+              </w:rPr>
+              <w:t>Beinhev</w:t>
+            </w:r>
+            <w:proofErr w:type="spellEnd"/>
+            <w:r>
+              <w:rPr>
+                <w:rFonts w:eastAsia="Times New Roman" w:cstheme="minorHAnsi"/>
+                <w:lang w:eastAsia="nb-NO"/>
+              </w:rPr>
+              <w:t xml:space="preserve"> 3x9</w:t>
+            </w:r>
+          </w:p>
+          <w:p>
+            <w:pPr>
+              <w:shd w:val="clear" w:color="auto" w:fill="FAFAFA"/>
+              <w:rPr>
+                <w:rFonts w:eastAsia="Times New Roman" w:cstheme="minorHAnsi"/>
+                <w:lang w:eastAsia="nb-NO"/>
+              </w:rPr>
+            </w:pPr>
+            <w:r>
+              <w:rPr>
+                <w:rFonts w:eastAsia="Times New Roman" w:cstheme="minorHAnsi"/>
+                <w:lang w:eastAsia="nb-NO"/>
+              </w:rPr>
+              <w:t>Kneløft m/</w:t>
+            </w:r>
+            <w:proofErr w:type="spellStart"/>
+            <w:r>
+              <w:rPr>
+                <w:rFonts w:eastAsia="Times New Roman" w:cstheme="minorHAnsi"/>
+                <w:lang w:eastAsia="nb-NO"/>
+              </w:rPr>
+              <w:t>vektm</w:t>
+            </w:r>
+            <w:proofErr w:type="spellEnd"/>
+            <w:r>
+              <w:rPr>
+                <w:rFonts w:eastAsia="Times New Roman" w:cstheme="minorHAnsi"/>
+                <w:lang w:eastAsia="nb-NO"/>
+              </w:rPr>
+              <w:t xml:space="preserve"> 2x2x10 2,5kg</w:t>
+            </w:r>
+          </w:p>
+          <w:p>
+            <w:pPr>
+              <w:shd w:val="clear" w:color="auto" w:fill="FAFAFA"/>
+              <w:rPr>
+                <w:rFonts w:eastAsia="Times New Roman" w:cstheme="minorHAnsi"/>
+                <w:lang w:eastAsia="nb-NO"/>
+              </w:rPr>
+            </w:pPr>
+            <w:r>
+              <w:rPr>
+                <w:rFonts w:eastAsia="Times New Roman" w:cstheme="minorHAnsi"/>
+                <w:lang w:eastAsia="nb-NO"/>
+              </w:rPr>
+              <w:t>Vindusvisker 2x 30</w:t>
+            </w:r>
+          </w:p>
+          <w:p>
+            <w:pPr>
+              <w:shd w:val="clear" w:color="auto" w:fill="FAFAFA"/>
+              <w:rPr>
+                <w:rFonts w:eastAsia="Times New Roman" w:cstheme="minorHAnsi"/>
+                <w:lang w:eastAsia="nb-NO"/>
+              </w:rPr>
+            </w:pPr>
+          </w:p>
+          <w:p>
+            <w:pPr>
+              <w:shd w:val="clear" w:color="auto" w:fill="FAFAFA"/>
+              <w:rPr>
+                <w:rFonts w:eastAsia="Times New Roman" w:cstheme="minorHAnsi"/>
+                <w:lang w:eastAsia="nb-NO"/>
+              </w:rPr>
+            </w:pPr>
+            <w:r>
+              <w:rPr>
+                <w:rFonts w:eastAsia="Times New Roman" w:cstheme="minorHAnsi"/>
+                <w:lang w:eastAsia="nb-NO"/>
+              </w:rPr>
+              <w:t>Kabelapp:</w:t>
+            </w:r>
+          </w:p>
+          <w:p>
+            <w:pPr>
+              <w:shd w:val="clear" w:color="auto" w:fill="FAFAFA"/>
+              <w:rPr>
+                <w:rFonts w:eastAsia="Times New Roman" w:cstheme="minorHAnsi"/>
+                <w:lang w:eastAsia="nb-NO"/>
+              </w:rPr>
+            </w:pPr>
+            <w:r>
+              <w:rPr>
+                <w:rFonts w:eastAsia="Times New Roman" w:cstheme="minorHAnsi"/>
+                <w:lang w:eastAsia="nb-NO"/>
+              </w:rPr>
+              <w:t>- Hamstring 2x 1x10</w:t>
+            </w:r>
+          </w:p>
+          <w:p>
+            <w:pPr>
+              <w:shd w:val="clear" w:color="auto" w:fill="FAFAFA"/>
+              <w:rPr>
+                <w:rFonts w:eastAsia="Times New Roman" w:cstheme="minorHAnsi"/>
+                <w:lang w:eastAsia="nb-NO"/>
+              </w:rPr>
+            </w:pPr>
+            <w:r>
+              <w:rPr>
+                <w:rFonts w:eastAsia="Times New Roman" w:cstheme="minorHAnsi"/>
+                <w:lang w:eastAsia="nb-NO"/>
+              </w:rPr>
+              <w:t>- Hofteledd 2x 1x10</w:t>
+            </w:r>
+          </w:p>
+          <w:p>
+            <w:pPr>
+              <w:shd w:val="clear" w:color="auto" w:fill="FAFAFA"/>
+              <w:rPr>
+                <w:rFonts w:eastAsia="Times New Roman" w:cstheme="minorHAnsi"/>
+                <w:lang w:eastAsia="nb-NO"/>
+              </w:rPr>
+            </w:pPr>
+            <w:r>
+              <w:rPr>
+                <w:rFonts w:eastAsia="Times New Roman" w:cstheme="minorHAnsi"/>
+                <w:lang w:eastAsia="nb-NO"/>
+              </w:rPr>
+              <w:t>- Abduksjon/</w:t>
+            </w:r>
+            <w:proofErr w:type="spellStart"/>
+            <w:r>
+              <w:rPr>
+                <w:rFonts w:eastAsia="Times New Roman" w:cstheme="minorHAnsi"/>
+                <w:lang w:eastAsia="nb-NO"/>
+              </w:rPr>
+              <w:t>adduksj</w:t>
+            </w:r>
+            <w:proofErr w:type="spellEnd"/>
+            <w:r>
+              <w:rPr>
+                <w:rFonts w:eastAsia="Times New Roman" w:cstheme="minorHAnsi"/>
+                <w:lang w:eastAsia="nb-NO"/>
+              </w:rPr>
+              <w:t>. (innside/utside) 2x 1x10</w:t>
+            </w:r>
+          </w:p>
+          <w:p>
+            <w:pPr>
+              <w:rPr>
+                <w:rFonts w:cstheme="minorHAnsi"/>
+              </w:rPr>
+            </w:pPr>
+          </w:p>
+          <w:p>
+            <w:r>
+              <w:rPr>
+                <w:rFonts w:cstheme="minorHAnsi"/>
+              </w:rPr>
+              <w:t>7</w:t>
+            </w:r>
+            <w:r>
+              <w:rPr>
+                <w:rFonts w:cstheme="minorHAnsi"/>
+              </w:rPr>
+              <w:t xml:space="preserve"> min sykkel</w:t>
             </w:r>
           </w:p>
         </w:tc>
@@ -4921,48 +5914,180 @@
                 <w:lang w:val="nn-NO"/>
               </w:rPr>
             </w:pPr>
-            <w:r>
-              <w:rPr>
-                <w:lang w:val="nn-NO"/>
-              </w:rPr>
-              <w:t>Subba tåa i matta p</w:t>
-            </w:r>
-            <w:r>
-              <w:rPr>
-                <w:lang w:val="nn-NO"/>
-              </w:rPr>
-              <w:t xml:space="preserve">å </w:t>
-            </w:r>
-            <w:proofErr w:type="spellStart"/>
-            <w:r>
-              <w:rPr>
-                <w:lang w:val="nn-NO"/>
-              </w:rPr>
-              <w:t>indianer</w:t>
-            </w:r>
-            <w:proofErr w:type="spellEnd"/>
-            <w:r>
-              <w:rPr>
-                <w:lang w:val="nn-NO"/>
-              </w:rPr>
-              <w:t xml:space="preserve">, smertefull tysdag, får </w:t>
-            </w:r>
-            <w:proofErr w:type="spellStart"/>
-            <w:r>
-              <w:rPr>
-                <w:lang w:val="nn-NO"/>
-              </w:rPr>
-              <w:t>se</w:t>
-            </w:r>
-            <w:proofErr w:type="spellEnd"/>
-            <w:r>
-              <w:rPr>
-                <w:lang w:val="nn-NO"/>
-              </w:rPr>
-              <w:t xml:space="preserve"> kor mye det går utover treningen</w:t>
-            </w:r>
+          </w:p>
+        </w:tc>
+      </w:tr>
+      <w:tr>
+        <w:tc>
+          <w:tcPr>
+            <w:tcW w:w="1696" w:type="dxa"/>
+          </w:tcPr>
+          <w:p>
+            <w:pPr>
+              <w:rPr>
+                <w:lang w:val="nn-NO"/>
+              </w:rPr>
+            </w:pPr>
+            <w:r>
+              <w:rPr>
+                <w:lang w:val="nn-NO"/>
+              </w:rPr>
+              <w:t>Laurdag 13.10</w:t>
+            </w:r>
+          </w:p>
+        </w:tc>
+        <w:tc>
+          <w:tcPr>
+            <w:tcW w:w="4345" w:type="dxa"/>
+          </w:tcPr>
+          <w:p>
+            <w:pPr>
+              <w:rPr>
+                <w:lang w:val="nn-NO"/>
+              </w:rPr>
+            </w:pPr>
+            <w:r>
+              <w:rPr>
+                <w:lang w:val="nn-NO"/>
+              </w:rPr>
+              <w:t>FRI</w:t>
+            </w:r>
+          </w:p>
+        </w:tc>
+        <w:tc>
+          <w:tcPr>
+            <w:tcW w:w="3021" w:type="dxa"/>
+          </w:tcPr>
+          <w:p>
+            <w:pPr>
+              <w:rPr>
+                <w:lang w:val="nn-NO"/>
+              </w:rPr>
+            </w:pPr>
+          </w:p>
+        </w:tc>
+      </w:tr>
+      <w:tr>
+        <w:tc>
+          <w:tcPr>
+            <w:tcW w:w="1696" w:type="dxa"/>
+          </w:tcPr>
+          <w:p>
+            <w:pPr>
+              <w:rPr>
+                <w:lang w:val="nn-NO"/>
+              </w:rPr>
+            </w:pPr>
+            <w:r>
+              <w:rPr>
+                <w:lang w:val="nn-NO"/>
+              </w:rPr>
+              <w:t>Søndag 14.10</w:t>
+            </w:r>
+          </w:p>
+        </w:tc>
+        <w:tc>
+          <w:tcPr>
+            <w:tcW w:w="4345" w:type="dxa"/>
+          </w:tcPr>
+          <w:p>
+            <w:r>
+              <w:t>10+ min oppvarming</w:t>
+            </w:r>
+          </w:p>
+          <w:p>
+            <w:r>
+              <w:t>8x200 P: 1min, 33 sek gjennomsnitt</w:t>
+            </w:r>
+          </w:p>
+          <w:p>
+            <w:pPr>
+              <w:rPr>
+                <w:lang w:val="nn-NO"/>
+              </w:rPr>
+            </w:pPr>
+            <w:r>
+              <w:rPr>
+                <w:lang w:val="nn-NO"/>
+              </w:rPr>
+              <w:t xml:space="preserve">12x 7 hurtige </w:t>
+            </w:r>
+            <w:proofErr w:type="spellStart"/>
+            <w:r>
+              <w:rPr>
+                <w:lang w:val="nn-NO"/>
+              </w:rPr>
+              <w:t>sprunglauf</w:t>
+            </w:r>
+            <w:proofErr w:type="spellEnd"/>
+          </w:p>
+          <w:p>
+            <w:pPr>
+              <w:rPr>
+                <w:lang w:val="nn-NO"/>
+              </w:rPr>
+            </w:pPr>
+            <w:r>
+              <w:rPr>
+                <w:lang w:val="nn-NO"/>
+              </w:rPr>
+              <w:t>1x10 medisinballkast(framover, bakover og opp) 3x10 totalt</w:t>
+            </w:r>
+          </w:p>
+          <w:p>
+            <w:r>
+              <w:rPr>
+                <w:lang w:val="nn-NO"/>
+              </w:rPr>
+              <w:t>Hoftehev 3x20</w:t>
+            </w:r>
+          </w:p>
+        </w:tc>
+        <w:tc>
+          <w:tcPr>
+            <w:tcW w:w="3021" w:type="dxa"/>
+          </w:tcPr>
+          <w:p>
+            <w:pPr>
+              <w:rPr>
+                <w:lang w:val="nn-NO"/>
+              </w:rPr>
+            </w:pPr>
+          </w:p>
+        </w:tc>
+      </w:tr>
+      <w:tr>
+        <w:tc>
+          <w:tcPr>
+            <w:tcW w:w="1696" w:type="dxa"/>
+          </w:tcPr>
+          <w:p>
+            <w:pPr>
+              <w:rPr>
+                <w:lang w:val="nn-NO"/>
+              </w:rPr>
+            </w:pPr>
+          </w:p>
+        </w:tc>
+        <w:tc>
+          <w:tcPr>
+            <w:tcW w:w="4345" w:type="dxa"/>
+          </w:tcPr>
+          <w:p>
             <w:bookmarkStart w:id="0" w:name="_GoBack"/>
             <w:bookmarkEnd w:id="0"/>
+          </w:p>
+        </w:tc>
+        <w:tc>
+          <w:tcPr>
+            <w:tcW w:w="3021" w:type="dxa"/>
+          </w:tcPr>
+          <w:p>
+            <w:pPr>
+              <w:rPr>
+                <w:lang w:val="nn-NO"/>
+              </w:rPr>
+            </w:pPr>
           </w:p>
         </w:tc>
       </w:tr>
@@ -5381,7 +6506,7 @@
   <w:style w:type="paragraph" w:default="1" w:styleId="Normal">
     <w:name w:val="Normal"/>
     <w:qFormat/>
-    <w:rsid w:val="00C651DE"/>
+    <w:rsid w:val="00435CA1"/>
   </w:style>
   <w:style w:type="character" w:default="1" w:styleId="Standardskriftforavsnitt">
     <w:name w:val="Default Paragraph Font"/>
@@ -5732,7 +6857,7 @@
 </file>
 
 <file path=customXml/itemProps1.xml><?xml version="1.0" encoding="utf-8"?>
-<ds:datastoreItem xmlns:ds="http://schemas.openxmlformats.org/officeDocument/2006/customXml" ds:itemID="{863BE610-7595-4F3A-A5EA-9DEA13191EB0}">
+<ds:datastoreItem xmlns:ds="http://schemas.openxmlformats.org/officeDocument/2006/customXml" ds:itemID="{1B1FEBE7-2240-4D8A-9669-D49DFBB05257}">
   <ds:schemaRefs>
     <ds:schemaRef ds:uri="http://schemas.openxmlformats.org/officeDocument/2006/bibliography"/>
   </ds:schemaRefs>

</xml_diff>